<commit_message>
FPLA-830: Minor epo template fixes
</commit_message>
<xml_diff>
--- a/docker/docmosis/templates/FL-PLW-GOR-ENG-00228.docx
+++ b/docker/docmosis/templates/FL-PLW-GOR-ENG-00228.docx
@@ -1186,41 +1186,6 @@
         </w:rPr>
         <w:t>Description</w:t>
       </w:r>
-      <w:r>
-        <w:rPr>
-          <w:rFonts w:ascii="GDS Transport Website Light" w:hAnsi="GDS Transport Website Light" w:cs="Times New Roman"/>
-          <w:b/>
-          <w:bCs/>
-          <w:color w:val="000000"/>
-          <w:sz w:val="24"/>
-          <w:szCs w:val="24"/>
-        </w:rPr>
-        <w:t>&lt;</w:t>
-      </w:r>
-      <w:r>
-        <w:rPr>
-          <w:rFonts w:ascii="GDS Transport Website Light" w:hAnsi="GDS Transport Website Light" w:cs="Times New Roman"/>
-          <w:b/>
-          <w:bCs/>
-          <w:color w:val="000000"/>
-          <w:sz w:val="24"/>
-          <w:szCs w:val="24"/>
-        </w:rPr>
-        <w:t>&lt;</w:t>
-      </w:r>
-      <w:bookmarkStart w:id="0" w:name="_GoBack"/>
-      <w:bookmarkEnd w:id="0"/>
-      <w:r>
-        <w:rPr>
-          <w:rFonts w:ascii="GDS Transport Website Light" w:hAnsi="GDS Transport Website Light" w:cs="Times New Roman"/>
-          <w:b/>
-          <w:bCs/>
-          <w:color w:val="000000"/>
-          <w:sz w:val="24"/>
-          <w:szCs w:val="24"/>
-        </w:rPr>
-        <w:t>es_&gt;&gt;</w:t>
-      </w:r>
     </w:p>
     <w:tbl>
       <w:tblPr>
@@ -1240,8 +1205,8 @@
         <w:tblLook w:val="04A0" w:firstRow="1" w:lastRow="0" w:firstColumn="1" w:lastColumn="0" w:noHBand="0" w:noVBand="1"/>
       </w:tblPr>
       <w:tblGrid>
-        <w:gridCol w:w="7159"/>
-        <w:gridCol w:w="3060"/>
+        <w:gridCol w:w="3713"/>
+        <w:gridCol w:w="6506"/>
       </w:tblGrid>
       <w:tr>
         <w:trPr>
@@ -1260,6 +1225,7 @@
           </w:tcPr>
           <w:p>
             <w:pPr>
+              <w:ind w:left="54"/>
               <w:rPr>
                 <w:rFonts w:ascii="GDS Transport Website Light" w:eastAsia="Times New Roman" w:hAnsi="GDS Transport Website Light" w:cs="Times New Roman"/>
                 <w:color w:val="000000" w:themeColor="text1"/>
@@ -1274,9 +1240,9 @@
                 <w:sz w:val="24"/>
                 <w:szCs w:val="24"/>
               </w:rPr>
-              <w:t>&lt;&lt;cs_</w:t>
+              <w:t>&lt;&lt;</w:t>
             </w:r>
-            <w:proofErr w:type="gramStart"/>
+            <w:proofErr w:type="spellStart"/>
             <w:r>
               <w:rPr>
                 <w:rFonts w:ascii="GDS Transport Website Light" w:eastAsia="Times New Roman" w:hAnsi="GDS Transport Website Light" w:cs="Times New Roman"/>
@@ -1284,9 +1250,9 @@
                 <w:sz w:val="24"/>
                 <w:szCs w:val="24"/>
               </w:rPr>
-              <w:t>{!isBlank</w:t>
+              <w:t>childrenDescription</w:t>
             </w:r>
-            <w:proofErr w:type="gramEnd"/>
+            <w:proofErr w:type="spellEnd"/>
             <w:r>
               <w:rPr>
                 <w:rFonts w:ascii="GDS Transport Website Light" w:eastAsia="Times New Roman" w:hAnsi="GDS Transport Website Light" w:cs="Times New Roman"/>
@@ -1294,25 +1260,7 @@
                 <w:sz w:val="24"/>
                 <w:szCs w:val="24"/>
               </w:rPr>
-              <w:t>(childrenDescription)}&gt;&gt;</w:t>
-            </w:r>
-            <w:r>
-              <w:rPr>
-                <w:rFonts w:ascii="GDS Transport Website Light" w:eastAsia="Times New Roman" w:hAnsi="GDS Transport Website Light" w:cs="Times New Roman"/>
-                <w:color w:val="000000" w:themeColor="text1"/>
-                <w:sz w:val="24"/>
-                <w:szCs w:val="24"/>
-              </w:rPr>
-              <w:t>&lt;&lt;childrenDescription&gt;&gt;</w:t>
-            </w:r>
-            <w:r>
-              <w:rPr>
-                <w:rFonts w:ascii="GDS Transport Website Light" w:eastAsia="Times New Roman" w:hAnsi="GDS Transport Website Light" w:cs="Times New Roman"/>
-                <w:color w:val="000000" w:themeColor="text1"/>
-                <w:sz w:val="24"/>
-                <w:szCs w:val="24"/>
-              </w:rPr>
-              <w:t>&lt;&lt;es_&gt;&gt;</w:t>
+              <w:t>&gt;&gt;</w:t>
             </w:r>
           </w:p>
         </w:tc>
@@ -1349,6 +1297,24 @@
           <w:szCs w:val="24"/>
         </w:rPr>
       </w:pPr>
+      <w:r>
+        <w:rPr>
+          <w:rFonts w:ascii="GDS Transport Website Light" w:eastAsia="Times New Roman" w:hAnsi="GDS Transport Website Light" w:cs="Times New Roman"/>
+          <w:sz w:val="24"/>
+          <w:szCs w:val="24"/>
+        </w:rPr>
+        <w:t>&lt;&lt;es_&gt;&gt;</w:t>
+      </w:r>
+    </w:p>
+    <w:p>
+      <w:pPr>
+        <w:ind w:left="-567" w:right="-608"/>
+        <w:rPr>
+          <w:rFonts w:ascii="GDS Transport Website Light" w:eastAsia="Times New Roman" w:hAnsi="GDS Transport Website Light" w:cs="Times New Roman"/>
+          <w:sz w:val="24"/>
+          <w:szCs w:val="24"/>
+        </w:rPr>
+      </w:pPr>
     </w:p>
     <w:p>
       <w:pPr>
@@ -1449,25 +1415,7 @@
           <w:sz w:val="24"/>
           <w:szCs w:val="24"/>
         </w:rPr>
-        <w:t xml:space="preserve">The Court authorises the applicant to remove the </w:t>
-      </w:r>
-      <w:r>
-        <w:rPr>
-          <w:rFonts w:ascii="GDS Transport Website Light" w:eastAsia="Times New Roman" w:hAnsi="GDS Transport Website Light" w:cs="Times New Roman"/>
-          <w:noProof/>
-          <w:sz w:val="24"/>
-          <w:szCs w:val="24"/>
-        </w:rPr>
-        <w:t>&lt;&lt;cs_{childrenCount &lt;2}&gt;&gt;Child&lt;&lt;else&gt;&gt;Children&lt;&lt;es_&gt;&gt;</w:t>
-      </w:r>
-      <w:r>
-        <w:rPr>
-          <w:rFonts w:ascii="GDS Transport Website Light" w:eastAsia="Times New Roman" w:hAnsi="GDS Transport Website Light" w:cs="Times New Roman"/>
-          <w:noProof/>
-          <w:sz w:val="24"/>
-          <w:szCs w:val="24"/>
-        </w:rPr>
-        <w:t xml:space="preserve"> to accommodation provided by or on behalf of the applicant.</w:t>
+        <w:t>The Court authorises the applicant to remove the &lt;&lt;cs_{childrenCount &lt;2}&gt;&gt;Child&lt;&lt;else&gt;&gt;Children&lt;&lt;es_&gt;&gt; to accommodation provided by or on behalf of the applicant.</w:t>
       </w:r>
     </w:p>
     <w:p>
@@ -1527,25 +1475,7 @@
           <w:sz w:val="24"/>
           <w:szCs w:val="24"/>
         </w:rPr>
-        <w:t xml:space="preserve">The Court authorises the applicant to prevent the </w:t>
-      </w:r>
-      <w:r>
-        <w:rPr>
-          <w:rFonts w:ascii="GDS Transport Website Light" w:eastAsia="Times New Roman" w:hAnsi="GDS Transport Website Light" w:cs="Times New Roman"/>
-          <w:noProof/>
-          <w:sz w:val="24"/>
-          <w:szCs w:val="24"/>
-        </w:rPr>
-        <w:t>&lt;&lt;cs_{childrenCount &lt;2}&gt;&gt;Child&lt;&lt;else&gt;&gt;Children&lt;&lt;es_&gt;&gt;</w:t>
-      </w:r>
-      <w:r>
-        <w:rPr>
-          <w:rFonts w:ascii="GDS Transport Website Light" w:eastAsia="Times New Roman" w:hAnsi="GDS Transport Website Light" w:cs="Times New Roman"/>
-          <w:noProof/>
-          <w:sz w:val="24"/>
-          <w:szCs w:val="24"/>
-        </w:rPr>
-        <w:t xml:space="preserve"> being removed from &lt;&lt;removalAddress&gt;&gt;</w:t>
+        <w:t>The Court authorises the applicant to prevent the &lt;&lt;cs_{childrenCount &lt;2}&gt;&gt;Child&lt;&lt;else&gt;&gt;Children&lt;&lt;es_&gt;&gt; being removed from &lt;&lt;removalAddress&gt;&gt;</w:t>
       </w:r>
     </w:p>
     <w:p>
@@ -1616,25 +1546,7 @@
           <w:sz w:val="24"/>
           <w:szCs w:val="24"/>
         </w:rPr>
-        <w:t xml:space="preserve">This order directs that any person who can produce the </w:t>
-      </w:r>
-      <w:r>
-        <w:rPr>
-          <w:rFonts w:ascii="GDS Transport Website Light" w:eastAsia="Times New Roman" w:hAnsi="GDS Transport Website Light" w:cs="Times New Roman"/>
-          <w:noProof/>
-          <w:sz w:val="24"/>
-          <w:szCs w:val="24"/>
-        </w:rPr>
-        <w:t>&lt;&lt;cs_{childrenCount &lt;2}&gt;&gt;Child&lt;&lt;else&gt;&gt;Children&lt;&lt;es_&gt;&gt;</w:t>
-      </w:r>
-      <w:r>
-        <w:rPr>
-          <w:rFonts w:ascii="GDS Transport Website Light" w:eastAsia="Times New Roman" w:hAnsi="GDS Transport Website Light" w:cs="Times New Roman"/>
-          <w:noProof/>
-          <w:sz w:val="24"/>
-          <w:szCs w:val="24"/>
-        </w:rPr>
-        <w:t xml:space="preserve"> to the applicant must do so.</w:t>
+        <w:t>This order directs that any person who can produce the &lt;&lt;cs_{childrenCount &lt;2}&gt;&gt;Child&lt;&lt;else&gt;&gt;Children&lt;&lt;es_&gt;&gt; to the applicant must do so.</w:t>
       </w:r>
     </w:p>
     <w:p>
@@ -1716,35 +1628,61 @@
     </w:p>
     <w:p>
       <w:pPr>
-        <w:ind w:left="-567" w:right="-608"/>
-        <w:rPr>
-          <w:rFonts w:ascii="GDS Transport Website Light" w:eastAsia="Times New Roman" w:hAnsi="GDS Transport Website Light" w:cs="Times New Roman"/>
-          <w:noProof/>
-          <w:sz w:val="24"/>
-          <w:szCs w:val="24"/>
-        </w:rPr>
-      </w:pPr>
-    </w:p>
-    <w:p>
-      <w:pPr>
-        <w:ind w:left="-567" w:right="-608"/>
-        <w:rPr>
-          <w:rFonts w:ascii="GDS Transport Website Light" w:eastAsia="Times New Roman" w:hAnsi="GDS Transport Website Light" w:cs="Times New Roman"/>
-          <w:noProof/>
-          <w:sz w:val="24"/>
-          <w:szCs w:val="24"/>
-        </w:rPr>
-      </w:pPr>
-      <w:r>
         <w:rPr>
           <w:rFonts w:ascii="GDS Transport Website Light" w:eastAsia="Times New Roman" w:hAnsi="GDS Transport Website Light" w:cs="Times New Roman"/>
           <w:b/>
           <w:bCs/>
           <w:noProof/>
+          <w:sz w:val="24"/>
+          <w:szCs w:val="24"/>
+        </w:rPr>
+      </w:pPr>
+      <w:r>
+        <w:rPr>
+          <w:rFonts w:ascii="GDS Transport Website Light" w:eastAsia="Times New Roman" w:hAnsi="GDS Transport Website Light" w:cs="Times New Roman"/>
+          <w:b/>
+          <w:bCs/>
+          <w:noProof/>
+          <w:sz w:val="24"/>
+          <w:szCs w:val="24"/>
+        </w:rPr>
+        <w:br w:type="page"/>
+      </w:r>
+    </w:p>
+    <w:p>
+      <w:pPr>
+        <w:ind w:left="-567" w:right="-608"/>
+        <w:rPr>
+          <w:rFonts w:ascii="GDS Transport Website Light" w:eastAsia="Times New Roman" w:hAnsi="GDS Transport Website Light" w:cs="Times New Roman"/>
+          <w:b/>
+          <w:bCs/>
+          <w:noProof/>
+          <w:sz w:val="24"/>
+          <w:szCs w:val="24"/>
+        </w:rPr>
+      </w:pPr>
+      <w:bookmarkStart w:id="0" w:name="_GoBack"/>
+      <w:bookmarkEnd w:id="0"/>
+    </w:p>
+    <w:p>
+      <w:pPr>
+        <w:ind w:left="-567" w:right="-608"/>
+        <w:rPr>
+          <w:rFonts w:ascii="GDS Transport Website Light" w:eastAsia="Times New Roman" w:hAnsi="GDS Transport Website Light" w:cs="Times New Roman"/>
+          <w:noProof/>
+          <w:sz w:val="24"/>
+          <w:szCs w:val="24"/>
+        </w:rPr>
+      </w:pPr>
+      <w:r>
+        <w:rPr>
+          <w:rFonts w:ascii="GDS Transport Website Light" w:eastAsia="Times New Roman" w:hAnsi="GDS Transport Website Light" w:cs="Times New Roman"/>
+          <w:b/>
+          <w:bCs/>
+          <w:noProof/>
           <w:sz w:val="28"/>
           <w:szCs w:val="28"/>
         </w:rPr>
-        <w:lastRenderedPageBreak/>
         <w:t>Notes about the Emergency Protection Order</w:t>
       </w:r>
       <w:r>
@@ -1813,25 +1751,7 @@
           <w:sz w:val="24"/>
           <w:szCs w:val="24"/>
         </w:rPr>
-        <w:t xml:space="preserve">This order states what has been authorised in respect of the </w:t>
-      </w:r>
-      <w:r>
-        <w:rPr>
-          <w:rFonts w:ascii="GDS Transport Website Light" w:eastAsia="Times New Roman" w:hAnsi="GDS Transport Website Light" w:cs="Times New Roman"/>
-          <w:noProof/>
-          <w:sz w:val="24"/>
-          <w:szCs w:val="24"/>
-        </w:rPr>
-        <w:t>&lt;&lt;cs_{childrenCount &lt;2}&gt;&gt;Child&lt;&lt;else&gt;&gt;Children&lt;&lt;es_&gt;&gt;</w:t>
-      </w:r>
-      <w:r>
-        <w:rPr>
-          <w:rFonts w:ascii="GDS Transport Website Light" w:eastAsia="Times New Roman" w:hAnsi="GDS Transport Website Light" w:cs="Times New Roman"/>
-          <w:noProof/>
-          <w:sz w:val="24"/>
-          <w:szCs w:val="24"/>
-        </w:rPr>
-        <w:t xml:space="preserve"> and when the order will end.</w:t>
+        <w:t>This order states what has been authorised in respect of the &lt;&lt;cs_{childrenCount &lt;2}&gt;&gt;Child&lt;&lt;else&gt;&gt;Children&lt;&lt;es_&gt;&gt; and when the order will end.</w:t>
       </w:r>
     </w:p>
     <w:p>
@@ -2087,25 +2007,7 @@
           <w:sz w:val="24"/>
           <w:szCs w:val="24"/>
         </w:rPr>
-        <w:t xml:space="preserve">If the court has directed that the </w:t>
-      </w:r>
-      <w:r>
-        <w:rPr>
-          <w:rFonts w:ascii="GDS Transport Website Light" w:eastAsia="Times New Roman" w:hAnsi="GDS Transport Website Light" w:cs="Times New Roman"/>
-          <w:noProof/>
-          <w:sz w:val="24"/>
-          <w:szCs w:val="24"/>
-        </w:rPr>
-        <w:t>&lt;&lt;cs_{childrenCount &lt;2}&gt;&gt;Child&lt;&lt;else&gt;&gt;Children&lt;&lt;es_&gt;&gt;</w:t>
-      </w:r>
-      <w:r>
-        <w:rPr>
-          <w:rFonts w:ascii="GDS Transport Website Light" w:eastAsia="Times New Roman" w:hAnsi="GDS Transport Website Light" w:cs="Times New Roman"/>
-          <w:noProof/>
-          <w:sz w:val="24"/>
-          <w:szCs w:val="24"/>
-        </w:rPr>
-        <w:t xml:space="preserve"> should have a medical, phychiatric or another kind of examination, you may ask the court to allow a doctor of your choice to be at the examination.</w:t>
+        <w:t>If the court has directed that the &lt;&lt;cs_{childrenCount &lt;2}&gt;&gt;Child&lt;&lt;else&gt;&gt;Children&lt;&lt;es_&gt;&gt; should have a medical, phychiatric or another kind of examination, you may ask the court to allow a doctor of your choice to be at the examination.</w:t>
       </w:r>
     </w:p>
     <w:p>
@@ -2188,25 +2090,7 @@
           <w:sz w:val="24"/>
           <w:szCs w:val="24"/>
         </w:rPr>
-        <w:t>Some solicitors specialise in court proceedings which involve children. You can obtain the address of a solicitor or advice agency from the Yellow Pages or the S</w:t>
-      </w:r>
-      <w:r>
-        <w:rPr>
-          <w:rFonts w:ascii="GDS Transport Website Light" w:eastAsia="Times New Roman" w:hAnsi="GDS Transport Website Light" w:cs="Times New Roman"/>
-          <w:noProof/>
-          <w:sz w:val="24"/>
-          <w:szCs w:val="24"/>
-        </w:rPr>
-        <w:t>olicitors</w:t>
-      </w:r>
-      <w:r>
-        <w:rPr>
-          <w:rFonts w:ascii="GDS Transport Website Light" w:eastAsia="Times New Roman" w:hAnsi="GDS Transport Website Light" w:cs="Times New Roman"/>
-          <w:noProof/>
-          <w:sz w:val="24"/>
-          <w:szCs w:val="24"/>
-        </w:rPr>
-        <w:t>’ Regional Directory. You will find these books at</w:t>
+        <w:t>Some solicitors specialise in court proceedings which involve children. You can obtain the address of a solicitor or advice agency from the Yellow Pages or the Solicitors’ Regional Directory. You will find these books at</w:t>
       </w:r>
     </w:p>
     <w:p>
@@ -3731,7 +3615,7 @@
 </file>
 
 <file path=customXml/itemProps1.xml><?xml version="1.0" encoding="utf-8"?>
-<ds:datastoreItem xmlns:ds="http://schemas.openxmlformats.org/officeDocument/2006/customXml" ds:itemID="{B08F21AB-0892-F14B-BFA0-ABBEEE4C4E9F}">
+<ds:datastoreItem xmlns:ds="http://schemas.openxmlformats.org/officeDocument/2006/customXml" ds:itemID="{7E7CA415-6AF0-1B4D-AC25-961594E7B945}">
   <ds:schemaRefs>
     <ds:schemaRef ds:uri="http://schemas.openxmlformats.org/officeDocument/2006/bibliography"/>
   </ds:schemaRefs>

</xml_diff>

<commit_message>
FPLA-830: Added support for further directions on EPO
</commit_message>
<xml_diff>
--- a/docker/docmosis/templates/FL-PLW-GOR-ENG-00228.docx
+++ b/docker/docmosis/templates/FL-PLW-GOR-ENG-00228.docx
@@ -1585,6 +1585,39 @@
         <w:ind w:left="-567" w:right="-608"/>
         <w:rPr>
           <w:rFonts w:ascii="GDS Transport Website Light" w:eastAsia="Times New Roman" w:hAnsi="GDS Transport Website Light" w:cs="Times New Roman"/>
+          <w:noProof/>
+          <w:sz w:val="24"/>
+          <w:szCs w:val="24"/>
+        </w:rPr>
+      </w:pPr>
+      <w:r>
+        <w:rPr>
+          <w:rFonts w:ascii="GDS Transport Website Light" w:eastAsia="Times New Roman" w:hAnsi="GDS Transport Website Light" w:cs="Times New Roman"/>
+          <w:noProof/>
+          <w:sz w:val="24"/>
+          <w:szCs w:val="24"/>
+        </w:rPr>
+        <w:t>&lt;&lt;furtherDirections&gt;&gt;</w:t>
+      </w:r>
+      <w:bookmarkStart w:id="0" w:name="_GoBack"/>
+      <w:bookmarkEnd w:id="0"/>
+    </w:p>
+    <w:p>
+      <w:pPr>
+        <w:ind w:left="-567" w:right="-608"/>
+        <w:rPr>
+          <w:rFonts w:ascii="GDS Transport Website Light" w:eastAsia="Times New Roman" w:hAnsi="GDS Transport Website Light" w:cs="Times New Roman"/>
+          <w:noProof/>
+          <w:sz w:val="24"/>
+          <w:szCs w:val="24"/>
+        </w:rPr>
+      </w:pPr>
+    </w:p>
+    <w:p>
+      <w:pPr>
+        <w:ind w:left="-567" w:right="-608"/>
+        <w:rPr>
+          <w:rFonts w:ascii="GDS Transport Website Light" w:eastAsia="Times New Roman" w:hAnsi="GDS Transport Website Light" w:cs="Times New Roman"/>
           <w:b/>
           <w:bCs/>
           <w:noProof/>
@@ -1601,6 +1634,7 @@
           <w:sz w:val="24"/>
           <w:szCs w:val="24"/>
         </w:rPr>
+        <w:lastRenderedPageBreak/>
         <w:t>This order ends on &lt;&lt;</w:t>
       </w:r>
       <w:r>
@@ -1661,8 +1695,6 @@
           <w:szCs w:val="24"/>
         </w:rPr>
       </w:pPr>
-      <w:bookmarkStart w:id="0" w:name="_GoBack"/>
-      <w:bookmarkEnd w:id="0"/>
     </w:p>
     <w:p>
       <w:pPr>
@@ -3615,7 +3647,7 @@
 </file>
 
 <file path=customXml/itemProps1.xml><?xml version="1.0" encoding="utf-8"?>
-<ds:datastoreItem xmlns:ds="http://schemas.openxmlformats.org/officeDocument/2006/customXml" ds:itemID="{7E7CA415-6AF0-1B4D-AC25-961594E7B945}">
+<ds:datastoreItem xmlns:ds="http://schemas.openxmlformats.org/officeDocument/2006/customXml" ds:itemID="{C385C702-1D17-D34A-B693-700BDE243EB6}">
   <ds:schemaRefs>
     <ds:schemaRef ds:uri="http://schemas.openxmlformats.org/officeDocument/2006/bibliography"/>
   </ds:schemaRefs>

</xml_diff>

<commit_message>
FPLA-830: Code review fixes
</commit_message>
<xml_diff>
--- a/docker/docmosis/templates/FL-PLW-GOR-ENG-00228.docx
+++ b/docker/docmosis/templates/FL-PLW-GOR-ENG-00228.docx
@@ -535,6 +535,17 @@
       </w:pPr>
       <w:r>
         <w:rPr>
+          <w:rFonts w:ascii="GDS Transport Website Light" w:hAnsi="GDS Transport Website Light"/>
+          <w:b/>
+          <w:bCs/>
+          <w:color w:val="000000"/>
+          <w:sz w:val="24"/>
+          <w:szCs w:val="24"/>
+        </w:rPr>
+        <w:t>Children</w:t>
+      </w:r>
+      <w:r>
+        <w:rPr>
           <w:rFonts w:ascii="GDS Transport Website Light" w:hAnsi="GDS Transport Website Light" w:cs="Times New Roman"/>
           <w:b/>
           <w:bCs/>
@@ -542,122 +553,21 @@
           <w:sz w:val="24"/>
           <w:szCs w:val="24"/>
         </w:rPr>
-        <w:t>&lt;&lt;cs</w:t>
-      </w:r>
-      <w:proofErr w:type="gramStart"/>
-      <w:r>
-        <w:rPr>
-          <w:rFonts w:ascii="GDS Transport Website Light" w:hAnsi="GDS Transport Website Light" w:cs="Times New Roman"/>
+        <w:t xml:space="preserve"> </w:t>
+      </w:r>
+      <w:r>
+        <w:rPr>
+          <w:rFonts w:ascii="GDS Transport Website Light" w:eastAsia="Times New Roman" w:hAnsi="GDS Transport Website Light"/>
           <w:b/>
           <w:bCs/>
           <w:color w:val="000000"/>
           <w:sz w:val="24"/>
           <w:szCs w:val="24"/>
         </w:rPr>
-        <w:t xml:space="preserve">_{ </w:t>
-      </w:r>
-      <w:proofErr w:type="spellStart"/>
-      <w:r>
-        <w:rPr>
-          <w:rFonts w:ascii="GDS Transport Website Light" w:eastAsia="Times New Roman" w:hAnsi="GDS Transport Website Light" w:cs="Times New Roman"/>
-          <w:b/>
-          <w:bCs/>
-          <w:color w:val="000000"/>
-          <w:sz w:val="24"/>
-          <w:szCs w:val="24"/>
-        </w:rPr>
-        <w:t>children</w:t>
-      </w:r>
-      <w:r>
-        <w:rPr>
-          <w:rFonts w:ascii="GDS Transport Website Light" w:hAnsi="GDS Transport Website Light"/>
-          <w:b/>
-          <w:bCs/>
-          <w:color w:val="000000"/>
-          <w:sz w:val="24"/>
-          <w:szCs w:val="24"/>
-        </w:rPr>
-        <w:t>Count</w:t>
-      </w:r>
-      <w:proofErr w:type="spellEnd"/>
-      <w:proofErr w:type="gramEnd"/>
-      <w:r>
-        <w:rPr>
-          <w:rFonts w:ascii="GDS Transport Website Light" w:hAnsi="GDS Transport Website Light"/>
-          <w:b/>
-          <w:bCs/>
-          <w:color w:val="000000"/>
-          <w:sz w:val="24"/>
-          <w:szCs w:val="24"/>
-        </w:rPr>
-        <w:t xml:space="preserve"> &lt;2</w:t>
-      </w:r>
-      <w:r>
-        <w:rPr>
-          <w:rFonts w:ascii="GDS Transport Website Light" w:hAnsi="GDS Transport Website Light" w:cs="Times New Roman"/>
-          <w:b/>
-          <w:bCs/>
-          <w:color w:val="000000"/>
-          <w:sz w:val="24"/>
-          <w:szCs w:val="24"/>
-        </w:rPr>
-        <w:t>}&gt;&gt;</w:t>
-      </w:r>
-      <w:r>
-        <w:rPr>
-          <w:rFonts w:ascii="GDS Transport Website Light" w:hAnsi="GDS Transport Website Light"/>
-          <w:b/>
-          <w:bCs/>
-          <w:color w:val="000000"/>
-          <w:sz w:val="24"/>
-          <w:szCs w:val="24"/>
-        </w:rPr>
-        <w:t>Child</w:t>
-      </w:r>
-      <w:r>
-        <w:rPr>
-          <w:rFonts w:ascii="GDS Transport Website Light" w:hAnsi="GDS Transport Website Light" w:cs="Times New Roman"/>
-          <w:b/>
-          <w:bCs/>
-          <w:color w:val="000000"/>
-          <w:sz w:val="24"/>
-          <w:szCs w:val="24"/>
-        </w:rPr>
-        <w:t>&lt;&lt;else&gt;&gt;</w:t>
-      </w:r>
-      <w:r>
-        <w:rPr>
-          <w:rFonts w:ascii="GDS Transport Website Light" w:hAnsi="GDS Transport Website Light"/>
-          <w:b/>
-          <w:bCs/>
-          <w:color w:val="000000"/>
-          <w:sz w:val="24"/>
-          <w:szCs w:val="24"/>
-        </w:rPr>
-        <w:t>Children</w:t>
-      </w:r>
-      <w:r>
-        <w:rPr>
-          <w:rFonts w:ascii="GDS Transport Website Light" w:hAnsi="GDS Transport Website Light" w:cs="Times New Roman"/>
-          <w:b/>
-          <w:bCs/>
-          <w:color w:val="000000"/>
-          <w:sz w:val="24"/>
-          <w:szCs w:val="24"/>
-        </w:rPr>
-        <w:t xml:space="preserve"> &lt;&lt;es_&gt;&gt;</w:t>
-      </w:r>
-      <w:r>
-        <w:rPr>
-          <w:rFonts w:ascii="GDS Transport Website Light" w:eastAsia="Times New Roman" w:hAnsi="GDS Transport Website Light"/>
-          <w:b/>
-          <w:bCs/>
-          <w:color w:val="000000"/>
-          <w:sz w:val="24"/>
-          <w:szCs w:val="24"/>
-        </w:rPr>
-        <w:t xml:space="preserve"> in the case</w:t>
-      </w:r>
+        <w:t>in the case</w:t>
+      </w:r>
+      <w:bookmarkStart w:id="0" w:name="_GoBack"/>
+      <w:bookmarkEnd w:id="0"/>
     </w:p>
     <w:tbl>
       <w:tblPr>
@@ -819,6 +729,9 @@
         <w:tc>
           <w:tcPr>
             <w:tcW w:w="2741" w:type="dxa"/>
+            <w:tcBorders>
+              <w:bottom w:val="single" w:sz="12" w:space="0" w:color="000000"/>
+            </w:tcBorders>
             <w:tcMar>
               <w:top w:w="100" w:type="dxa"/>
               <w:left w:w="100" w:type="dxa"/>
@@ -986,7 +899,7 @@
           <w:tcPr>
             <w:tcW w:w="2724" w:type="dxa"/>
             <w:tcBorders>
-              <w:bottom w:val="single" w:sz="4" w:space="0" w:color="auto"/>
+              <w:bottom w:val="single" w:sz="12" w:space="0" w:color="000000"/>
             </w:tcBorders>
             <w:tcMar>
               <w:top w:w="100" w:type="dxa"/>
@@ -1039,6 +952,9 @@
         <w:tc>
           <w:tcPr>
             <w:tcW w:w="2741" w:type="dxa"/>
+            <w:tcBorders>
+              <w:bottom w:val="single" w:sz="12" w:space="0" w:color="000000"/>
+            </w:tcBorders>
             <w:tcMar>
               <w:top w:w="100" w:type="dxa"/>
               <w:left w:w="100" w:type="dxa"/>
@@ -1170,6 +1086,8 @@
         <w:ind w:left="-567" w:right="-608"/>
         <w:rPr>
           <w:rFonts w:ascii="GDS Transport Website Light" w:eastAsia="Times New Roman" w:hAnsi="GDS Transport Website Light"/>
+          <w:b/>
+          <w:bCs/>
           <w:color w:val="000000" w:themeColor="text1"/>
           <w:sz w:val="24"/>
           <w:szCs w:val="24"/>
@@ -1184,7 +1102,18 @@
           <w:sz w:val="24"/>
           <w:szCs w:val="24"/>
         </w:rPr>
-        <w:t>Description</w:t>
+        <w:t xml:space="preserve">Description of </w:t>
+      </w:r>
+      <w:r>
+        <w:rPr>
+          <w:rFonts w:ascii="GDS Transport Website Light" w:eastAsia="Times New Roman" w:hAnsi="GDS Transport Website Light" w:cs="Times New Roman"/>
+          <w:b/>
+          <w:bCs/>
+          <w:noProof/>
+          <w:sz w:val="24"/>
+          <w:szCs w:val="24"/>
+        </w:rPr>
+        <w:t>&lt;&lt;cs_{childrenCount &lt;2}&gt;&gt;child&lt;&lt;else&gt;&gt;children&lt;&lt;es_&gt;&gt;</w:t>
       </w:r>
     </w:p>
     <w:tbl>
@@ -1205,8 +1134,7 @@
         <w:tblLook w:val="04A0" w:firstRow="1" w:lastRow="0" w:firstColumn="1" w:lastColumn="0" w:noHBand="0" w:noVBand="1"/>
       </w:tblPr>
       <w:tblGrid>
-        <w:gridCol w:w="3713"/>
-        <w:gridCol w:w="6506"/>
+        <w:gridCol w:w="10219"/>
       </w:tblGrid>
       <w:tr>
         <w:trPr>
@@ -1214,7 +1142,10 @@
         </w:trPr>
         <w:tc>
           <w:tcPr>
-            <w:tcW w:w="3713" w:type="dxa"/>
+            <w:tcW w:w="10219" w:type="dxa"/>
+            <w:tcBorders>
+              <w:top w:val="nil"/>
+            </w:tcBorders>
             <w:tcMar>
               <w:top w:w="100" w:type="dxa"/>
               <w:left w:w="100" w:type="dxa"/>
@@ -1225,7 +1156,6 @@
           </w:tcPr>
           <w:p>
             <w:pPr>
-              <w:ind w:left="54"/>
               <w:rPr>
                 <w:rFonts w:ascii="GDS Transport Website Light" w:eastAsia="Times New Roman" w:hAnsi="GDS Transport Website Light" w:cs="Times New Roman"/>
                 <w:color w:val="000000" w:themeColor="text1"/>
@@ -1264,28 +1194,6 @@
             </w:r>
           </w:p>
         </w:tc>
-        <w:tc>
-          <w:tcPr>
-            <w:tcW w:w="6506" w:type="dxa"/>
-            <w:tcMar>
-              <w:top w:w="100" w:type="dxa"/>
-              <w:left w:w="100" w:type="dxa"/>
-              <w:bottom w:w="100" w:type="dxa"/>
-              <w:right w:w="100" w:type="dxa"/>
-            </w:tcMar>
-            <w:hideMark/>
-          </w:tcPr>
-          <w:p>
-            <w:pPr>
-              <w:rPr>
-                <w:rFonts w:ascii="GDS Transport Website Light" w:eastAsia="Times New Roman" w:hAnsi="GDS Transport Website Light" w:cs="Times New Roman"/>
-                <w:color w:val="000000" w:themeColor="text1"/>
-                <w:sz w:val="24"/>
-                <w:szCs w:val="24"/>
-              </w:rPr>
-            </w:pPr>
-          </w:p>
-        </w:tc>
       </w:tr>
     </w:tbl>
     <w:p>
@@ -1364,7 +1272,43 @@
           <w:sz w:val="24"/>
           <w:szCs w:val="24"/>
         </w:rPr>
-        <w:t>The order gives the applicant parental responsibility for the &lt;&lt;cs_{childrenCount &lt;2}&gt;&gt;Child&lt;&lt;else&gt;&gt;Children&lt;&lt;es_&gt;&gt;.</w:t>
+        <w:t>The order gives the applicant parental responsibility for the &lt;&lt;cs_{childrenCount &lt;2}&gt;&gt;</w:t>
+      </w:r>
+      <w:r>
+        <w:rPr>
+          <w:rFonts w:ascii="GDS Transport Website Light" w:eastAsia="Times New Roman" w:hAnsi="GDS Transport Website Light" w:cs="Times New Roman"/>
+          <w:noProof/>
+          <w:sz w:val="24"/>
+          <w:szCs w:val="24"/>
+        </w:rPr>
+        <w:t>c</w:t>
+      </w:r>
+      <w:r>
+        <w:rPr>
+          <w:rFonts w:ascii="GDS Transport Website Light" w:eastAsia="Times New Roman" w:hAnsi="GDS Transport Website Light" w:cs="Times New Roman"/>
+          <w:noProof/>
+          <w:sz w:val="24"/>
+          <w:szCs w:val="24"/>
+        </w:rPr>
+        <w:t>hild&lt;&lt;else&gt;&gt;</w:t>
+      </w:r>
+      <w:r>
+        <w:rPr>
+          <w:rFonts w:ascii="GDS Transport Website Light" w:eastAsia="Times New Roman" w:hAnsi="GDS Transport Website Light" w:cs="Times New Roman"/>
+          <w:noProof/>
+          <w:sz w:val="24"/>
+          <w:szCs w:val="24"/>
+        </w:rPr>
+        <w:t>c</w:t>
+      </w:r>
+      <w:r>
+        <w:rPr>
+          <w:rFonts w:ascii="GDS Transport Website Light" w:eastAsia="Times New Roman" w:hAnsi="GDS Transport Website Light" w:cs="Times New Roman"/>
+          <w:noProof/>
+          <w:sz w:val="24"/>
+          <w:szCs w:val="24"/>
+        </w:rPr>
+        <w:t>hildren&lt;&lt;es_&gt;&gt;.</w:t>
       </w:r>
     </w:p>
     <w:p>
@@ -1415,7 +1359,43 @@
           <w:sz w:val="24"/>
           <w:szCs w:val="24"/>
         </w:rPr>
-        <w:t>The Court authorises the applicant to remove the &lt;&lt;cs_{childrenCount &lt;2}&gt;&gt;Child&lt;&lt;else&gt;&gt;Children&lt;&lt;es_&gt;&gt; to accommodation provided by or on behalf of the applicant.</w:t>
+        <w:t>The Court authorises the applicant to remove the &lt;&lt;cs_{childrenCount &lt;2}&gt;&gt;</w:t>
+      </w:r>
+      <w:r>
+        <w:rPr>
+          <w:rFonts w:ascii="GDS Transport Website Light" w:eastAsia="Times New Roman" w:hAnsi="GDS Transport Website Light" w:cs="Times New Roman"/>
+          <w:noProof/>
+          <w:sz w:val="24"/>
+          <w:szCs w:val="24"/>
+        </w:rPr>
+        <w:t>c</w:t>
+      </w:r>
+      <w:r>
+        <w:rPr>
+          <w:rFonts w:ascii="GDS Transport Website Light" w:eastAsia="Times New Roman" w:hAnsi="GDS Transport Website Light" w:cs="Times New Roman"/>
+          <w:noProof/>
+          <w:sz w:val="24"/>
+          <w:szCs w:val="24"/>
+        </w:rPr>
+        <w:t>hild&lt;&lt;else&gt;&gt;</w:t>
+      </w:r>
+      <w:r>
+        <w:rPr>
+          <w:rFonts w:ascii="GDS Transport Website Light" w:eastAsia="Times New Roman" w:hAnsi="GDS Transport Website Light" w:cs="Times New Roman"/>
+          <w:noProof/>
+          <w:sz w:val="24"/>
+          <w:szCs w:val="24"/>
+        </w:rPr>
+        <w:t>c</w:t>
+      </w:r>
+      <w:r>
+        <w:rPr>
+          <w:rFonts w:ascii="GDS Transport Website Light" w:eastAsia="Times New Roman" w:hAnsi="GDS Transport Website Light" w:cs="Times New Roman"/>
+          <w:noProof/>
+          <w:sz w:val="24"/>
+          <w:szCs w:val="24"/>
+        </w:rPr>
+        <w:t>hildren&lt;&lt;es_&gt;&gt; to accommodation provided by or on behalf of the applicant.</w:t>
       </w:r>
     </w:p>
     <w:p>
@@ -1475,7 +1455,43 @@
           <w:sz w:val="24"/>
           <w:szCs w:val="24"/>
         </w:rPr>
-        <w:t>The Court authorises the applicant to prevent the &lt;&lt;cs_{childrenCount &lt;2}&gt;&gt;Child&lt;&lt;else&gt;&gt;Children&lt;&lt;es_&gt;&gt; being removed from &lt;&lt;removalAddress&gt;&gt;</w:t>
+        <w:t>The Court authorises the applicant to prevent the &lt;&lt;cs_{childrenCount &lt;2}&gt;&gt;</w:t>
+      </w:r>
+      <w:r>
+        <w:rPr>
+          <w:rFonts w:ascii="GDS Transport Website Light" w:eastAsia="Times New Roman" w:hAnsi="GDS Transport Website Light" w:cs="Times New Roman"/>
+          <w:noProof/>
+          <w:sz w:val="24"/>
+          <w:szCs w:val="24"/>
+        </w:rPr>
+        <w:t>c</w:t>
+      </w:r>
+      <w:r>
+        <w:rPr>
+          <w:rFonts w:ascii="GDS Transport Website Light" w:eastAsia="Times New Roman" w:hAnsi="GDS Transport Website Light" w:cs="Times New Roman"/>
+          <w:noProof/>
+          <w:sz w:val="24"/>
+          <w:szCs w:val="24"/>
+        </w:rPr>
+        <w:t>hild&lt;&lt;else&gt;&gt;</w:t>
+      </w:r>
+      <w:r>
+        <w:rPr>
+          <w:rFonts w:ascii="GDS Transport Website Light" w:eastAsia="Times New Roman" w:hAnsi="GDS Transport Website Light" w:cs="Times New Roman"/>
+          <w:noProof/>
+          <w:sz w:val="24"/>
+          <w:szCs w:val="24"/>
+        </w:rPr>
+        <w:t>c</w:t>
+      </w:r>
+      <w:r>
+        <w:rPr>
+          <w:rFonts w:ascii="GDS Transport Website Light" w:eastAsia="Times New Roman" w:hAnsi="GDS Transport Website Light" w:cs="Times New Roman"/>
+          <w:noProof/>
+          <w:sz w:val="24"/>
+          <w:szCs w:val="24"/>
+        </w:rPr>
+        <w:t>hildren&lt;&lt;es_&gt;&gt; being removed from &lt;&lt;removalAddress&gt;&gt;</w:t>
       </w:r>
     </w:p>
     <w:p>
@@ -1599,19 +1615,38 @@
         </w:rPr>
         <w:t>&lt;&lt;furtherDirections&gt;&gt;</w:t>
       </w:r>
-      <w:bookmarkStart w:id="0" w:name="_GoBack"/>
-      <w:bookmarkEnd w:id="0"/>
-    </w:p>
-    <w:p>
-      <w:pPr>
-        <w:ind w:left="-567" w:right="-608"/>
-        <w:rPr>
-          <w:rFonts w:ascii="GDS Transport Website Light" w:eastAsia="Times New Roman" w:hAnsi="GDS Transport Website Light" w:cs="Times New Roman"/>
-          <w:noProof/>
-          <w:sz w:val="24"/>
-          <w:szCs w:val="24"/>
-        </w:rPr>
-      </w:pPr>
+    </w:p>
+    <w:p>
+      <w:pPr>
+        <w:ind w:left="-567" w:right="-608"/>
+        <w:rPr>
+          <w:rFonts w:ascii="GDS Transport Website Light" w:eastAsia="Times New Roman" w:hAnsi="GDS Transport Website Light" w:cs="Times New Roman"/>
+          <w:noProof/>
+          <w:sz w:val="24"/>
+          <w:szCs w:val="24"/>
+        </w:rPr>
+      </w:pPr>
+    </w:p>
+    <w:p>
+      <w:pPr>
+        <w:ind w:left="-567" w:right="-608"/>
+        <w:rPr>
+          <w:rFonts w:ascii="GDS Transport Website Light" w:eastAsia="Times New Roman" w:hAnsi="GDS Transport Website Light" w:cs="Times New Roman"/>
+          <w:noProof/>
+          <w:sz w:val="24"/>
+          <w:szCs w:val="24"/>
+        </w:rPr>
+      </w:pPr>
+      <w:r>
+        <w:rPr>
+          <w:rFonts w:ascii="GDS Transport Website Light" w:eastAsia="Times New Roman" w:hAnsi="GDS Transport Website Light" w:cs="Times New Roman"/>
+          <w:noProof/>
+          <w:sz w:val="24"/>
+          <w:szCs w:val="24"/>
+        </w:rPr>
+        <w:lastRenderedPageBreak/>
+        <w:t>This order starts on &lt;&lt;epoStartDateTime&gt;&gt;</w:t>
+      </w:r>
     </w:p>
     <w:p>
       <w:pPr>
@@ -1634,7 +1669,6 @@
           <w:sz w:val="24"/>
           <w:szCs w:val="24"/>
         </w:rPr>
-        <w:lastRenderedPageBreak/>
         <w:t>This order ends on &lt;&lt;</w:t>
       </w:r>
       <w:r>
@@ -1783,7 +1817,43 @@
           <w:sz w:val="24"/>
           <w:szCs w:val="24"/>
         </w:rPr>
-        <w:t>This order states what has been authorised in respect of the &lt;&lt;cs_{childrenCount &lt;2}&gt;&gt;Child&lt;&lt;else&gt;&gt;Children&lt;&lt;es_&gt;&gt; and when the order will end.</w:t>
+        <w:t>This order states what has been authorised in respect of the &lt;&lt;cs_{childrenCount &lt;2}&gt;&gt;</w:t>
+      </w:r>
+      <w:r>
+        <w:rPr>
+          <w:rFonts w:ascii="GDS Transport Website Light" w:eastAsia="Times New Roman" w:hAnsi="GDS Transport Website Light" w:cs="Times New Roman"/>
+          <w:noProof/>
+          <w:sz w:val="24"/>
+          <w:szCs w:val="24"/>
+        </w:rPr>
+        <w:t>c</w:t>
+      </w:r>
+      <w:r>
+        <w:rPr>
+          <w:rFonts w:ascii="GDS Transport Website Light" w:eastAsia="Times New Roman" w:hAnsi="GDS Transport Website Light" w:cs="Times New Roman"/>
+          <w:noProof/>
+          <w:sz w:val="24"/>
+          <w:szCs w:val="24"/>
+        </w:rPr>
+        <w:t>hild&lt;&lt;else&gt;&gt;</w:t>
+      </w:r>
+      <w:r>
+        <w:rPr>
+          <w:rFonts w:ascii="GDS Transport Website Light" w:eastAsia="Times New Roman" w:hAnsi="GDS Transport Website Light" w:cs="Times New Roman"/>
+          <w:noProof/>
+          <w:sz w:val="24"/>
+          <w:szCs w:val="24"/>
+        </w:rPr>
+        <w:t>c</w:t>
+      </w:r>
+      <w:r>
+        <w:rPr>
+          <w:rFonts w:ascii="GDS Transport Website Light" w:eastAsia="Times New Roman" w:hAnsi="GDS Transport Website Light" w:cs="Times New Roman"/>
+          <w:noProof/>
+          <w:sz w:val="24"/>
+          <w:szCs w:val="24"/>
+        </w:rPr>
+        <w:t>hildren&lt;&lt;es_&gt;&gt; and when the order will end.</w:t>
       </w:r>
     </w:p>
     <w:p>
@@ -2039,7 +2109,43 @@
           <w:sz w:val="24"/>
           <w:szCs w:val="24"/>
         </w:rPr>
-        <w:t>If the court has directed that the &lt;&lt;cs_{childrenCount &lt;2}&gt;&gt;Child&lt;&lt;else&gt;&gt;Children&lt;&lt;es_&gt;&gt; should have a medical, phychiatric or another kind of examination, you may ask the court to allow a doctor of your choice to be at the examination.</w:t>
+        <w:t>If the court has directed that the &lt;&lt;cs_{childrenCount &lt;2}&gt;&gt;</w:t>
+      </w:r>
+      <w:r>
+        <w:rPr>
+          <w:rFonts w:ascii="GDS Transport Website Light" w:eastAsia="Times New Roman" w:hAnsi="GDS Transport Website Light" w:cs="Times New Roman"/>
+          <w:noProof/>
+          <w:sz w:val="24"/>
+          <w:szCs w:val="24"/>
+        </w:rPr>
+        <w:t>c</w:t>
+      </w:r>
+      <w:r>
+        <w:rPr>
+          <w:rFonts w:ascii="GDS Transport Website Light" w:eastAsia="Times New Roman" w:hAnsi="GDS Transport Website Light" w:cs="Times New Roman"/>
+          <w:noProof/>
+          <w:sz w:val="24"/>
+          <w:szCs w:val="24"/>
+        </w:rPr>
+        <w:t>hild&lt;&lt;else&gt;&gt;</w:t>
+      </w:r>
+      <w:r>
+        <w:rPr>
+          <w:rFonts w:ascii="GDS Transport Website Light" w:eastAsia="Times New Roman" w:hAnsi="GDS Transport Website Light" w:cs="Times New Roman"/>
+          <w:noProof/>
+          <w:sz w:val="24"/>
+          <w:szCs w:val="24"/>
+        </w:rPr>
+        <w:t>c</w:t>
+      </w:r>
+      <w:r>
+        <w:rPr>
+          <w:rFonts w:ascii="GDS Transport Website Light" w:eastAsia="Times New Roman" w:hAnsi="GDS Transport Website Light" w:cs="Times New Roman"/>
+          <w:noProof/>
+          <w:sz w:val="24"/>
+          <w:szCs w:val="24"/>
+        </w:rPr>
+        <w:t>hildren&lt;&lt;es_&gt;&gt; should have a medical, phychiatric or another kind of examination, you may ask the court to allow a doctor of your choice to be at the examination.</w:t>
       </w:r>
     </w:p>
     <w:p>
@@ -3647,7 +3753,7 @@
 </file>
 
 <file path=customXml/itemProps1.xml><?xml version="1.0" encoding="utf-8"?>
-<ds:datastoreItem xmlns:ds="http://schemas.openxmlformats.org/officeDocument/2006/customXml" ds:itemID="{C385C702-1D17-D34A-B693-700BDE243EB6}">
+<ds:datastoreItem xmlns:ds="http://schemas.openxmlformats.org/officeDocument/2006/customXml" ds:itemID="{E5F6BD91-12D1-AB4C-A2B8-B157ED510CB6}">
   <ds:schemaRefs>
     <ds:schemaRef ds:uri="http://schemas.openxmlformats.org/officeDocument/2006/bibliography"/>
   </ds:schemaRefs>

</xml_diff>

<commit_message>
FPLA-830: Minor templating fix
</commit_message>
<xml_diff>
--- a/docker/docmosis/templates/FL-PLW-GOR-ENG-00228.docx
+++ b/docker/docmosis/templates/FL-PLW-GOR-ENG-00228.docx
@@ -566,8 +566,6 @@
         </w:rPr>
         <w:t>in the case</w:t>
       </w:r>
-      <w:bookmarkStart w:id="0" w:name="_GoBack"/>
-      <w:bookmarkEnd w:id="0"/>
     </w:p>
     <w:tbl>
       <w:tblPr>
@@ -1562,7 +1560,43 @@
           <w:sz w:val="24"/>
           <w:szCs w:val="24"/>
         </w:rPr>
-        <w:t>This order directs that any person who can produce the &lt;&lt;cs_{childrenCount &lt;2}&gt;&gt;Child&lt;&lt;else&gt;&gt;Children&lt;&lt;es_&gt;&gt; to the applicant must do so.</w:t>
+        <w:t>This order directs that any person who can produce the &lt;&lt;cs_{childrenCount &lt;2}&gt;&gt;</w:t>
+      </w:r>
+      <w:r>
+        <w:rPr>
+          <w:rFonts w:ascii="GDS Transport Website Light" w:eastAsia="Times New Roman" w:hAnsi="GDS Transport Website Light" w:cs="Times New Roman"/>
+          <w:noProof/>
+          <w:sz w:val="24"/>
+          <w:szCs w:val="24"/>
+        </w:rPr>
+        <w:t>c</w:t>
+      </w:r>
+      <w:r>
+        <w:rPr>
+          <w:rFonts w:ascii="GDS Transport Website Light" w:eastAsia="Times New Roman" w:hAnsi="GDS Transport Website Light" w:cs="Times New Roman"/>
+          <w:noProof/>
+          <w:sz w:val="24"/>
+          <w:szCs w:val="24"/>
+        </w:rPr>
+        <w:t>hild&lt;&lt;else&gt;&gt;</w:t>
+      </w:r>
+      <w:r>
+        <w:rPr>
+          <w:rFonts w:ascii="GDS Transport Website Light" w:eastAsia="Times New Roman" w:hAnsi="GDS Transport Website Light" w:cs="Times New Roman"/>
+          <w:noProof/>
+          <w:sz w:val="24"/>
+          <w:szCs w:val="24"/>
+        </w:rPr>
+        <w:t>c</w:t>
+      </w:r>
+      <w:r>
+        <w:rPr>
+          <w:rFonts w:ascii="GDS Transport Website Light" w:eastAsia="Times New Roman" w:hAnsi="GDS Transport Website Light" w:cs="Times New Roman"/>
+          <w:noProof/>
+          <w:sz w:val="24"/>
+          <w:szCs w:val="24"/>
+        </w:rPr>
+        <w:t>hildren&lt;&lt;es_&gt;&gt; to the applicant must do so.</w:t>
       </w:r>
     </w:p>
     <w:p>
@@ -1873,7 +1907,18 @@
           <w:sz w:val="24"/>
           <w:szCs w:val="24"/>
         </w:rPr>
-        <w:t>The court can extend this order for up to 7 days but it can only do this once.</w:t>
+        <w:t>The court can extend this order for up to 7 days bu</w:t>
+      </w:r>
+      <w:bookmarkStart w:id="0" w:name="_GoBack"/>
+      <w:bookmarkEnd w:id="0"/>
+      <w:r>
+        <w:rPr>
+          <w:rFonts w:ascii="GDS Transport Website Light" w:eastAsia="Times New Roman" w:hAnsi="GDS Transport Website Light" w:cs="Times New Roman"/>
+          <w:noProof/>
+          <w:sz w:val="24"/>
+          <w:szCs w:val="24"/>
+        </w:rPr>
+        <w:t>t it can only do this once.</w:t>
       </w:r>
     </w:p>
     <w:p>
@@ -3753,7 +3798,7 @@
 </file>
 
 <file path=customXml/itemProps1.xml><?xml version="1.0" encoding="utf-8"?>
-<ds:datastoreItem xmlns:ds="http://schemas.openxmlformats.org/officeDocument/2006/customXml" ds:itemID="{E5F6BD91-12D1-AB4C-A2B8-B157ED510CB6}">
+<ds:datastoreItem xmlns:ds="http://schemas.openxmlformats.org/officeDocument/2006/customXml" ds:itemID="{D6DFECC3-12A3-314A-B3A8-42B52A9DB29F}">
   <ds:schemaRefs>
     <ds:schemaRef ds:uri="http://schemas.openxmlformats.org/officeDocument/2006/bibliography"/>
   </ds:schemaRefs>

</xml_diff>

<commit_message>
FPLA-830: EPO template updates
</commit_message>
<xml_diff>
--- a/docker/docmosis/templates/FL-PLW-GOR-ENG-00228.docx
+++ b/docker/docmosis/templates/FL-PLW-GOR-ENG-00228.docx
@@ -165,47 +165,7 @@
           <w:sz w:val="28"/>
           <w:szCs w:val="28"/>
         </w:rPr>
-        <w:t>{</w:t>
-      </w:r>
-      <w:proofErr w:type="spellStart"/>
-      <w:r>
-        <w:rPr>
-          <w:rFonts w:ascii="GDS Transport Website Light" w:eastAsia="Times New Roman" w:hAnsi="GDS Transport Website Light"/>
-          <w:color w:val="000000" w:themeColor="text1"/>
-          <w:sz w:val="28"/>
-          <w:szCs w:val="28"/>
-        </w:rPr>
-        <w:t>toUpperCase</w:t>
-      </w:r>
-      <w:proofErr w:type="spellEnd"/>
-      <w:r>
-        <w:rPr>
-          <w:rFonts w:ascii="GDS Transport Website Light" w:eastAsia="Times New Roman" w:hAnsi="GDS Transport Website Light"/>
-          <w:color w:val="000000" w:themeColor="text1"/>
-          <w:sz w:val="28"/>
-          <w:szCs w:val="28"/>
-        </w:rPr>
-        <w:t>(</w:t>
-      </w:r>
-      <w:proofErr w:type="spellStart"/>
-      <w:r>
-        <w:rPr>
-          <w:rFonts w:ascii="GDS Transport Website Light" w:eastAsia="Times New Roman" w:hAnsi="GDS Transport Website Light"/>
-          <w:color w:val="000000" w:themeColor="text1"/>
-          <w:sz w:val="28"/>
-          <w:szCs w:val="28"/>
-        </w:rPr>
-        <w:t>familyManCaseNumber</w:t>
-      </w:r>
-      <w:proofErr w:type="spellEnd"/>
-      <w:r>
-        <w:rPr>
-          <w:rFonts w:ascii="GDS Transport Website Light" w:eastAsia="Times New Roman" w:hAnsi="GDS Transport Website Light"/>
-          <w:color w:val="000000" w:themeColor="text1"/>
-          <w:sz w:val="28"/>
-          <w:szCs w:val="28"/>
-        </w:rPr>
-        <w:t>)}</w:t>
+        <w:t>{toUpperCase(familyManCaseNumber)}</w:t>
       </w:r>
       <w:r>
         <w:rPr>
@@ -291,7 +251,6 @@
         </w:rPr>
         <w:t>&lt;&lt;</w:t>
       </w:r>
-      <w:proofErr w:type="spellStart"/>
       <w:r>
         <w:rPr>
           <w:rFonts w:ascii="GDS Transport Website Light" w:eastAsia="Times New Roman" w:hAnsi="GDS Transport Website Light" w:cs="Times New Roman"/>
@@ -300,7 +259,6 @@
         </w:rPr>
         <w:t>todaysDate</w:t>
       </w:r>
-      <w:proofErr w:type="spellEnd"/>
       <w:r>
         <w:rPr>
           <w:rFonts w:ascii="GDS Transport Website Light" w:eastAsia="Times New Roman" w:hAnsi="GDS Transport Website Light"/>
@@ -338,19 +296,19 @@
           <w:sz w:val="24"/>
           <w:szCs w:val="24"/>
         </w:rPr>
-        <w:t>&lt;&lt;cs_</w:t>
-      </w:r>
-      <w:proofErr w:type="gramStart"/>
-      <w:r>
+        <w:t>&lt;&lt;cs_{!isBlank(judgeTitleAndName)}&gt;&gt;&lt;&lt;judgeTitleAndName&gt;&gt;&lt;&lt;es_&gt;&gt; &lt;&lt;cs_{!isBlank(legalAdvisorName)}&gt;&gt; and Legal advisor &lt;&lt;legalAdvisorName&gt;&gt;&lt;&lt;es_&gt;&gt;</w:t>
+      </w:r>
+    </w:p>
+    <w:p>
+      <w:pPr>
+        <w:ind w:left="-567" w:right="-608"/>
         <w:rPr>
           <w:rFonts w:ascii="GDS Transport Website Light" w:eastAsia="Times New Roman" w:hAnsi="GDS Transport Website Light"/>
           <w:color w:val="000000" w:themeColor="text1"/>
           <w:sz w:val="24"/>
           <w:szCs w:val="24"/>
         </w:rPr>
-        <w:t>{!</w:t>
-      </w:r>
-      <w:proofErr w:type="spellStart"/>
+      </w:pPr>
       <w:r>
         <w:rPr>
           <w:rFonts w:ascii="GDS Transport Website Light" w:eastAsia="Times New Roman" w:hAnsi="GDS Transport Website Light"/>
@@ -358,158 +316,7 @@
           <w:sz w:val="24"/>
           <w:szCs w:val="24"/>
         </w:rPr>
-        <w:t>isBlank</w:t>
-      </w:r>
-      <w:proofErr w:type="spellEnd"/>
-      <w:proofErr w:type="gramEnd"/>
-      <w:r>
-        <w:rPr>
-          <w:rFonts w:ascii="GDS Transport Website Light" w:eastAsia="Times New Roman" w:hAnsi="GDS Transport Website Light"/>
-          <w:color w:val="000000" w:themeColor="text1"/>
-          <w:sz w:val="24"/>
-          <w:szCs w:val="24"/>
-        </w:rPr>
-        <w:t>(</w:t>
-      </w:r>
-      <w:proofErr w:type="spellStart"/>
-      <w:r>
-        <w:rPr>
-          <w:rFonts w:ascii="GDS Transport Website Light" w:eastAsia="Times New Roman" w:hAnsi="GDS Transport Website Light"/>
-          <w:color w:val="000000" w:themeColor="text1"/>
-          <w:sz w:val="24"/>
-          <w:szCs w:val="24"/>
-        </w:rPr>
-        <w:t>judgeTitleAndName</w:t>
-      </w:r>
-      <w:proofErr w:type="spellEnd"/>
-      <w:r>
-        <w:rPr>
-          <w:rFonts w:ascii="GDS Transport Website Light" w:eastAsia="Times New Roman" w:hAnsi="GDS Transport Website Light"/>
-          <w:color w:val="000000" w:themeColor="text1"/>
-          <w:sz w:val="24"/>
-          <w:szCs w:val="24"/>
-        </w:rPr>
-        <w:t>)}&gt;&gt;&lt;&lt;</w:t>
-      </w:r>
-      <w:proofErr w:type="spellStart"/>
-      <w:r>
-        <w:rPr>
-          <w:rFonts w:ascii="GDS Transport Website Light" w:eastAsia="Times New Roman" w:hAnsi="GDS Transport Website Light"/>
-          <w:color w:val="000000" w:themeColor="text1"/>
-          <w:sz w:val="24"/>
-          <w:szCs w:val="24"/>
-        </w:rPr>
-        <w:t>judgeTitleAndName</w:t>
-      </w:r>
-      <w:proofErr w:type="spellEnd"/>
-      <w:r>
-        <w:rPr>
-          <w:rFonts w:ascii="GDS Transport Website Light" w:eastAsia="Times New Roman" w:hAnsi="GDS Transport Website Light"/>
-          <w:color w:val="000000" w:themeColor="text1"/>
-          <w:sz w:val="24"/>
-          <w:szCs w:val="24"/>
-        </w:rPr>
-        <w:t>&gt;&gt;&lt;&lt;es_&gt;&gt; &lt;&lt;cs_{!</w:t>
-      </w:r>
-      <w:proofErr w:type="spellStart"/>
-      <w:r>
-        <w:rPr>
-          <w:rFonts w:ascii="GDS Transport Website Light" w:eastAsia="Times New Roman" w:hAnsi="GDS Transport Website Light"/>
-          <w:color w:val="000000" w:themeColor="text1"/>
-          <w:sz w:val="24"/>
-          <w:szCs w:val="24"/>
-        </w:rPr>
-        <w:t>isBlank</w:t>
-      </w:r>
-      <w:proofErr w:type="spellEnd"/>
-      <w:r>
-        <w:rPr>
-          <w:rFonts w:ascii="GDS Transport Website Light" w:eastAsia="Times New Roman" w:hAnsi="GDS Transport Website Light"/>
-          <w:color w:val="000000" w:themeColor="text1"/>
-          <w:sz w:val="24"/>
-          <w:szCs w:val="24"/>
-        </w:rPr>
-        <w:t>(</w:t>
-      </w:r>
-      <w:proofErr w:type="spellStart"/>
-      <w:r>
-        <w:rPr>
-          <w:rFonts w:ascii="GDS Transport Website Light" w:eastAsia="Times New Roman" w:hAnsi="GDS Transport Website Light"/>
-          <w:color w:val="000000" w:themeColor="text1"/>
-          <w:sz w:val="24"/>
-          <w:szCs w:val="24"/>
-        </w:rPr>
-        <w:t>legalAdvisorName</w:t>
-      </w:r>
-      <w:proofErr w:type="spellEnd"/>
-      <w:r>
-        <w:rPr>
-          <w:rFonts w:ascii="GDS Transport Website Light" w:eastAsia="Times New Roman" w:hAnsi="GDS Transport Website Light"/>
-          <w:color w:val="000000" w:themeColor="text1"/>
-          <w:sz w:val="24"/>
-          <w:szCs w:val="24"/>
-        </w:rPr>
-        <w:t>)}&gt;&gt; and Legal advisor &lt;&lt;</w:t>
-      </w:r>
-      <w:proofErr w:type="spellStart"/>
-      <w:r>
-        <w:rPr>
-          <w:rFonts w:ascii="GDS Transport Website Light" w:eastAsia="Times New Roman" w:hAnsi="GDS Transport Website Light"/>
-          <w:color w:val="000000" w:themeColor="text1"/>
-          <w:sz w:val="24"/>
-          <w:szCs w:val="24"/>
-        </w:rPr>
-        <w:t>legalAdvisorName</w:t>
-      </w:r>
-      <w:proofErr w:type="spellEnd"/>
-      <w:r>
-        <w:rPr>
-          <w:rFonts w:ascii="GDS Transport Website Light" w:eastAsia="Times New Roman" w:hAnsi="GDS Transport Website Light"/>
-          <w:color w:val="000000" w:themeColor="text1"/>
-          <w:sz w:val="24"/>
-          <w:szCs w:val="24"/>
-        </w:rPr>
-        <w:t>&gt;&gt;&lt;&lt;es_&gt;&gt;</w:t>
-      </w:r>
-    </w:p>
-    <w:p>
-      <w:pPr>
-        <w:ind w:left="-567" w:right="-608"/>
-        <w:rPr>
-          <w:rFonts w:ascii="GDS Transport Website Light" w:eastAsia="Times New Roman" w:hAnsi="GDS Transport Website Light"/>
-          <w:color w:val="000000" w:themeColor="text1"/>
-          <w:sz w:val="24"/>
-          <w:szCs w:val="24"/>
-        </w:rPr>
-      </w:pPr>
-      <w:r>
-        <w:rPr>
-          <w:rFonts w:ascii="GDS Transport Website Light" w:eastAsia="Times New Roman" w:hAnsi="GDS Transport Website Light"/>
-          <w:color w:val="000000" w:themeColor="text1"/>
-          <w:sz w:val="24"/>
-          <w:szCs w:val="24"/>
-        </w:rPr>
-        <w:t>&lt;&lt;</w:t>
-      </w:r>
-      <w:proofErr w:type="spellStart"/>
-      <w:r>
-        <w:rPr>
-          <w:rFonts w:ascii="GDS Transport Website Light" w:eastAsia="Times New Roman" w:hAnsi="GDS Transport Website Light"/>
-          <w:color w:val="000000" w:themeColor="text1"/>
-          <w:sz w:val="24"/>
-          <w:szCs w:val="24"/>
-        </w:rPr>
-        <w:t>courtName</w:t>
-      </w:r>
-      <w:proofErr w:type="spellEnd"/>
-      <w:r>
-        <w:rPr>
-          <w:rFonts w:ascii="GDS Transport Website Light" w:eastAsia="Times New Roman" w:hAnsi="GDS Transport Website Light"/>
-          <w:color w:val="000000" w:themeColor="text1"/>
-          <w:sz w:val="24"/>
-          <w:szCs w:val="24"/>
-        </w:rPr>
-        <w:t>&gt;&gt;</w:t>
+        <w:t>&lt;&lt;courtName&gt;&gt;</w:t>
       </w:r>
     </w:p>
     <w:p>
@@ -614,23 +421,7 @@
                 <w:rFonts w:ascii="GDS Transport Website Light" w:hAnsi="GDS Transport Website Light" w:cs="Arial"/>
                 <w:color w:val="000000" w:themeColor="text1"/>
               </w:rPr>
-              <w:t>&lt;&lt;</w:t>
-            </w:r>
-            <w:proofErr w:type="spellStart"/>
-            <w:r>
-              <w:rPr>
-                <w:rFonts w:ascii="GDS Transport Website Light" w:hAnsi="GDS Transport Website Light" w:cs="Arial"/>
-                <w:color w:val="000000" w:themeColor="text1"/>
-              </w:rPr>
-              <w:t>rr_children</w:t>
-            </w:r>
-            <w:proofErr w:type="spellEnd"/>
-            <w:r>
-              <w:rPr>
-                <w:rFonts w:ascii="GDS Transport Website Light" w:hAnsi="GDS Transport Website Light" w:cs="Arial"/>
-                <w:color w:val="000000" w:themeColor="text1"/>
-              </w:rPr>
-              <w:t>&gt;&gt;</w:t>
+              <w:t>&lt;&lt;rr_children&gt;&gt;</w:t>
             </w:r>
           </w:p>
         </w:tc>
@@ -754,38 +545,7 @@
                 <w:sz w:val="24"/>
                 <w:szCs w:val="24"/>
               </w:rPr>
-              <w:t>&lt;&lt;cs_</w:t>
-            </w:r>
-            <w:proofErr w:type="gramStart"/>
-            <w:r>
-              <w:rPr>
-                <w:rFonts w:ascii="GDS Transport Website Light" w:eastAsia="Times New Roman" w:hAnsi="GDS Transport Website Light"/>
-                <w:color w:val="000000" w:themeColor="text1"/>
-                <w:sz w:val="24"/>
-                <w:szCs w:val="24"/>
-              </w:rPr>
-              <w:t>{!</w:t>
-            </w:r>
-            <w:proofErr w:type="spellStart"/>
-            <w:r>
-              <w:rPr>
-                <w:rFonts w:ascii="GDS Transport Website Light" w:eastAsia="Times New Roman" w:hAnsi="GDS Transport Website Light"/>
-                <w:color w:val="000000" w:themeColor="text1"/>
-                <w:sz w:val="24"/>
-                <w:szCs w:val="24"/>
-              </w:rPr>
-              <w:t>isBlank</w:t>
-            </w:r>
-            <w:proofErr w:type="spellEnd"/>
-            <w:proofErr w:type="gramEnd"/>
-            <w:r>
-              <w:rPr>
-                <w:rFonts w:ascii="GDS Transport Website Light" w:eastAsia="Times New Roman" w:hAnsi="GDS Transport Website Light"/>
-                <w:color w:val="000000" w:themeColor="text1"/>
-                <w:sz w:val="24"/>
-                <w:szCs w:val="24"/>
-              </w:rPr>
-              <w:t>(gender)}&gt;&gt; &lt;&lt;gender&gt;&gt;&lt;&lt;es_&gt;&gt;</w:t>
+              <w:t>&lt;&lt;cs_{!isBlank(gender)}&gt;&gt; &lt;&lt;gender&gt;&gt;&lt;&lt;es_&gt;&gt;</w:t>
             </w:r>
           </w:p>
         </w:tc>
@@ -816,78 +576,7 @@
                 <w:sz w:val="24"/>
                 <w:szCs w:val="24"/>
               </w:rPr>
-              <w:t>&lt;&lt;cs_</w:t>
-            </w:r>
-            <w:proofErr w:type="gramStart"/>
-            <w:r>
-              <w:rPr>
-                <w:rFonts w:ascii="GDS Transport Website Light" w:eastAsia="Times New Roman" w:hAnsi="GDS Transport Website Light"/>
-                <w:color w:val="000000" w:themeColor="text1"/>
-                <w:sz w:val="24"/>
-                <w:szCs w:val="24"/>
-              </w:rPr>
-              <w:t>{!</w:t>
-            </w:r>
-            <w:proofErr w:type="spellStart"/>
-            <w:r>
-              <w:rPr>
-                <w:rFonts w:ascii="GDS Transport Website Light" w:eastAsia="Times New Roman" w:hAnsi="GDS Transport Website Light"/>
-                <w:color w:val="000000" w:themeColor="text1"/>
-                <w:sz w:val="24"/>
-                <w:szCs w:val="24"/>
-              </w:rPr>
-              <w:t>isBlank</w:t>
-            </w:r>
-            <w:proofErr w:type="spellEnd"/>
-            <w:proofErr w:type="gramEnd"/>
-            <w:r>
-              <w:rPr>
-                <w:rFonts w:ascii="GDS Transport Website Light" w:eastAsia="Times New Roman" w:hAnsi="GDS Transport Website Light"/>
-                <w:color w:val="000000" w:themeColor="text1"/>
-                <w:sz w:val="24"/>
-                <w:szCs w:val="24"/>
-              </w:rPr>
-              <w:t>(</w:t>
-            </w:r>
-            <w:proofErr w:type="spellStart"/>
-            <w:r>
-              <w:rPr>
-                <w:rFonts w:ascii="GDS Transport Website Light" w:eastAsia="Times New Roman" w:hAnsi="GDS Transport Website Light"/>
-                <w:color w:val="000000" w:themeColor="text1"/>
-                <w:sz w:val="24"/>
-                <w:szCs w:val="24"/>
-              </w:rPr>
-              <w:t>dateOfBirth</w:t>
-            </w:r>
-            <w:proofErr w:type="spellEnd"/>
-            <w:r>
-              <w:rPr>
-                <w:rFonts w:ascii="GDS Transport Website Light" w:eastAsia="Times New Roman" w:hAnsi="GDS Transport Website Light"/>
-                <w:color w:val="000000" w:themeColor="text1"/>
-                <w:sz w:val="24"/>
-                <w:szCs w:val="24"/>
-              </w:rPr>
-              <w:t>)}&gt;&gt; Born &lt;&lt;</w:t>
-            </w:r>
-            <w:proofErr w:type="spellStart"/>
-            <w:r>
-              <w:rPr>
-                <w:rFonts w:ascii="GDS Transport Website Light" w:eastAsia="Times New Roman" w:hAnsi="GDS Transport Website Light"/>
-                <w:color w:val="000000" w:themeColor="text1"/>
-                <w:sz w:val="24"/>
-                <w:szCs w:val="24"/>
-              </w:rPr>
-              <w:t>dateOfBirth</w:t>
-            </w:r>
-            <w:proofErr w:type="spellEnd"/>
-            <w:r>
-              <w:rPr>
-                <w:rFonts w:ascii="GDS Transport Website Light" w:eastAsia="Times New Roman" w:hAnsi="GDS Transport Website Light"/>
-                <w:color w:val="000000" w:themeColor="text1"/>
-                <w:sz w:val="24"/>
-                <w:szCs w:val="24"/>
-              </w:rPr>
-              <w:t>&gt;&gt;&lt;&lt;es_&gt;&gt;</w:t>
+              <w:t>&lt;&lt;cs_{!isBlank(dateOfBirth)}&gt;&gt; Born &lt;&lt;dateOfBirth&gt;&gt;&lt;&lt;es_&gt;&gt;</w:t>
             </w:r>
           </w:p>
         </w:tc>
@@ -923,27 +612,7 @@
                 <w:sz w:val="24"/>
                 <w:szCs w:val="24"/>
               </w:rPr>
-              <w:t>&lt;&lt;</w:t>
-            </w:r>
-            <w:proofErr w:type="spellStart"/>
-            <w:r>
-              <w:rPr>
-                <w:rFonts w:ascii="GDS Transport Website Light" w:eastAsia="Times New Roman" w:hAnsi="GDS Transport Website Light"/>
-                <w:color w:val="000000" w:themeColor="text1"/>
-                <w:sz w:val="24"/>
-                <w:szCs w:val="24"/>
-              </w:rPr>
-              <w:t>er_children</w:t>
-            </w:r>
-            <w:proofErr w:type="spellEnd"/>
-            <w:r>
-              <w:rPr>
-                <w:rFonts w:ascii="GDS Transport Website Light" w:eastAsia="Times New Roman" w:hAnsi="GDS Transport Website Light"/>
-                <w:color w:val="000000" w:themeColor="text1"/>
-                <w:sz w:val="24"/>
-                <w:szCs w:val="24"/>
-              </w:rPr>
-              <w:t>&gt;&gt;</w:t>
+              <w:t>&lt;&lt;er_children&gt;&gt;</w:t>
             </w:r>
           </w:p>
         </w:tc>
@@ -1015,68 +684,7 @@
           <w:sz w:val="24"/>
           <w:szCs w:val="24"/>
         </w:rPr>
-        <w:t>&lt;&lt;cs_</w:t>
-      </w:r>
-      <w:proofErr w:type="gramStart"/>
-      <w:r>
-        <w:rPr>
-          <w:rFonts w:ascii="GDS Transport Website Light" w:hAnsi="GDS Transport Website Light" w:cs="Times New Roman"/>
-          <w:b/>
-          <w:bCs/>
-          <w:color w:val="000000"/>
-          <w:sz w:val="24"/>
-          <w:szCs w:val="24"/>
-        </w:rPr>
-        <w:t>{!</w:t>
-      </w:r>
-      <w:proofErr w:type="spellStart"/>
-      <w:r>
-        <w:rPr>
-          <w:rFonts w:ascii="GDS Transport Website Light" w:hAnsi="GDS Transport Website Light" w:cs="Times New Roman"/>
-          <w:b/>
-          <w:bCs/>
-          <w:color w:val="000000"/>
-          <w:sz w:val="24"/>
-          <w:szCs w:val="24"/>
-        </w:rPr>
-        <w:t>isBlank</w:t>
-      </w:r>
-      <w:proofErr w:type="spellEnd"/>
-      <w:proofErr w:type="gramEnd"/>
-      <w:r>
-        <w:rPr>
-          <w:rFonts w:ascii="GDS Transport Website Light" w:hAnsi="GDS Transport Website Light" w:cs="Times New Roman"/>
-          <w:b/>
-          <w:bCs/>
-          <w:color w:val="000000"/>
-          <w:sz w:val="24"/>
-          <w:szCs w:val="24"/>
-        </w:rPr>
-        <w:t>(</w:t>
-      </w:r>
-      <w:proofErr w:type="spellStart"/>
-      <w:r>
-        <w:rPr>
-          <w:rFonts w:ascii="GDS Transport Website Light" w:hAnsi="GDS Transport Website Light" w:cs="Times New Roman"/>
-          <w:b/>
-          <w:bCs/>
-          <w:color w:val="000000"/>
-          <w:sz w:val="24"/>
-          <w:szCs w:val="24"/>
-        </w:rPr>
-        <w:t>childrenDescription</w:t>
-      </w:r>
-      <w:proofErr w:type="spellEnd"/>
-      <w:r>
-        <w:rPr>
-          <w:rFonts w:ascii="GDS Transport Website Light" w:hAnsi="GDS Transport Website Light" w:cs="Times New Roman"/>
-          <w:b/>
-          <w:bCs/>
-          <w:color w:val="000000"/>
-          <w:sz w:val="24"/>
-          <w:szCs w:val="24"/>
-        </w:rPr>
-        <w:t>)}&gt;&gt;</w:t>
+        <w:t>&lt;&lt;cs_{!isBlank(childrenDescription)}&gt;&gt;</w:t>
       </w:r>
     </w:p>
     <w:p>
@@ -1168,27 +776,7 @@
                 <w:sz w:val="24"/>
                 <w:szCs w:val="24"/>
               </w:rPr>
-              <w:t>&lt;&lt;</w:t>
-            </w:r>
-            <w:proofErr w:type="spellStart"/>
-            <w:r>
-              <w:rPr>
-                <w:rFonts w:ascii="GDS Transport Website Light" w:eastAsia="Times New Roman" w:hAnsi="GDS Transport Website Light" w:cs="Times New Roman"/>
-                <w:color w:val="000000" w:themeColor="text1"/>
-                <w:sz w:val="24"/>
-                <w:szCs w:val="24"/>
-              </w:rPr>
-              <w:t>childrenDescription</w:t>
-            </w:r>
-            <w:proofErr w:type="spellEnd"/>
-            <w:r>
-              <w:rPr>
-                <w:rFonts w:ascii="GDS Transport Website Light" w:eastAsia="Times New Roman" w:hAnsi="GDS Transport Website Light" w:cs="Times New Roman"/>
-                <w:color w:val="000000" w:themeColor="text1"/>
-                <w:sz w:val="24"/>
-                <w:szCs w:val="24"/>
-              </w:rPr>
-              <w:t>&gt;&gt;</w:t>
+              <w:t>&lt;&lt;childrenDescription&gt;&gt;</w:t>
             </w:r>
           </w:p>
         </w:tc>
@@ -1406,6 +994,104 @@
           <w:szCs w:val="24"/>
         </w:rPr>
       </w:pPr>
+    </w:p>
+    <w:p>
+      <w:pPr>
+        <w:ind w:left="-567" w:right="-608"/>
+        <w:rPr>
+          <w:rFonts w:ascii="GDS Transport Website Light" w:eastAsia="Times New Roman" w:hAnsi="GDS Transport Website Light" w:cs="Times New Roman"/>
+          <w:noProof/>
+          <w:sz w:val="24"/>
+          <w:szCs w:val="24"/>
+        </w:rPr>
+      </w:pPr>
+      <w:r>
+        <w:rPr>
+          <w:rFonts w:ascii="GDS Transport Website Light" w:eastAsia="Times New Roman" w:hAnsi="GDS Transport Website Light" w:cs="Times New Roman"/>
+          <w:noProof/>
+          <w:sz w:val="24"/>
+          <w:szCs w:val="24"/>
+        </w:rPr>
+        <w:t>&lt;&lt;es_&gt;&gt;&lt;&lt;cs_{epoType=’PREVENT_REMOVAL’}&gt;&gt;</w:t>
+      </w:r>
+    </w:p>
+    <w:p>
+      <w:pPr>
+        <w:ind w:left="-567" w:right="-608"/>
+        <w:rPr>
+          <w:rFonts w:ascii="GDS Transport Website Light" w:eastAsia="Times New Roman" w:hAnsi="GDS Transport Website Light" w:cs="Times New Roman"/>
+          <w:noProof/>
+          <w:sz w:val="24"/>
+          <w:szCs w:val="24"/>
+        </w:rPr>
+      </w:pPr>
+      <w:r>
+        <w:rPr>
+          <w:rFonts w:ascii="GDS Transport Website Light" w:eastAsia="Times New Roman" w:hAnsi="GDS Transport Website Light" w:cs="Times New Roman"/>
+          <w:noProof/>
+          <w:sz w:val="24"/>
+          <w:szCs w:val="24"/>
+        </w:rPr>
+        <w:t>The Court authorises the applicant to prevent the &lt;&lt;cs_{childrenCount &lt;2}&gt;&gt;</w:t>
+      </w:r>
+      <w:r>
+        <w:rPr>
+          <w:rFonts w:ascii="GDS Transport Website Light" w:eastAsia="Times New Roman" w:hAnsi="GDS Transport Website Light" w:cs="Times New Roman"/>
+          <w:noProof/>
+          <w:sz w:val="24"/>
+          <w:szCs w:val="24"/>
+        </w:rPr>
+        <w:t>c</w:t>
+      </w:r>
+      <w:r>
+        <w:rPr>
+          <w:rFonts w:ascii="GDS Transport Website Light" w:eastAsia="Times New Roman" w:hAnsi="GDS Transport Website Light" w:cs="Times New Roman"/>
+          <w:noProof/>
+          <w:sz w:val="24"/>
+          <w:szCs w:val="24"/>
+        </w:rPr>
+        <w:t>hild&lt;&lt;else&gt;&gt;</w:t>
+      </w:r>
+      <w:r>
+        <w:rPr>
+          <w:rFonts w:ascii="GDS Transport Website Light" w:eastAsia="Times New Roman" w:hAnsi="GDS Transport Website Light" w:cs="Times New Roman"/>
+          <w:noProof/>
+          <w:sz w:val="24"/>
+          <w:szCs w:val="24"/>
+        </w:rPr>
+        <w:t>c</w:t>
+      </w:r>
+      <w:r>
+        <w:rPr>
+          <w:rFonts w:ascii="GDS Transport Website Light" w:eastAsia="Times New Roman" w:hAnsi="GDS Transport Website Light" w:cs="Times New Roman"/>
+          <w:noProof/>
+          <w:sz w:val="24"/>
+          <w:szCs w:val="24"/>
+        </w:rPr>
+        <w:t>hildren&lt;&lt;es_&gt;&gt; being removed from &lt;&lt;removalAddress&gt;&gt;</w:t>
+      </w:r>
+    </w:p>
+    <w:p>
+      <w:pPr>
+        <w:ind w:left="-567" w:right="-608"/>
+        <w:rPr>
+          <w:rFonts w:ascii="GDS Transport Website Light" w:eastAsia="Times New Roman" w:hAnsi="GDS Transport Website Light" w:cs="Times New Roman"/>
+          <w:noProof/>
+          <w:sz w:val="24"/>
+          <w:szCs w:val="24"/>
+        </w:rPr>
+      </w:pPr>
+    </w:p>
+    <w:p>
+      <w:pPr>
+        <w:ind w:left="-567" w:right="-608"/>
+        <w:rPr>
+          <w:rFonts w:ascii="GDS Transport Website Light" w:eastAsia="Times New Roman" w:hAnsi="GDS Transport Website Light" w:cs="Times New Roman"/>
+          <w:noProof/>
+          <w:sz w:val="24"/>
+          <w:szCs w:val="24"/>
+        </w:rPr>
+      </w:pPr>
       <w:r>
         <w:rPr>
           <w:rFonts w:ascii="GDS Transport Website Light" w:eastAsia="Times New Roman" w:hAnsi="GDS Transport Website Light" w:cs="Times New Roman"/>
@@ -1415,45 +1101,34 @@
         </w:rPr>
         <w:t>&lt;&lt;es_&gt;&gt;</w:t>
       </w:r>
-    </w:p>
-    <w:p>
-      <w:pPr>
-        <w:ind w:left="-567" w:right="-608"/>
-        <w:rPr>
-          <w:rFonts w:ascii="GDS Transport Website Light" w:eastAsia="Times New Roman" w:hAnsi="GDS Transport Website Light" w:cs="Times New Roman"/>
-          <w:noProof/>
-          <w:sz w:val="24"/>
-          <w:szCs w:val="24"/>
-        </w:rPr>
-      </w:pPr>
-      <w:r>
-        <w:rPr>
-          <w:rFonts w:ascii="GDS Transport Website Light" w:eastAsia="Times New Roman" w:hAnsi="GDS Transport Website Light" w:cs="Times New Roman"/>
-          <w:noProof/>
-          <w:sz w:val="24"/>
-          <w:szCs w:val="24"/>
-        </w:rPr>
-        <w:t>&lt;&lt;cs_{epoType=’PREVENT_REMOVAL’}&gt;&gt;</w:t>
-      </w:r>
-    </w:p>
-    <w:p>
-      <w:pPr>
-        <w:ind w:left="-567" w:right="-608"/>
-        <w:rPr>
-          <w:rFonts w:ascii="GDS Transport Website Light" w:eastAsia="Times New Roman" w:hAnsi="GDS Transport Website Light" w:cs="Times New Roman"/>
-          <w:noProof/>
-          <w:sz w:val="24"/>
-          <w:szCs w:val="24"/>
-        </w:rPr>
-      </w:pPr>
-      <w:r>
-        <w:rPr>
-          <w:rFonts w:ascii="GDS Transport Website Light" w:eastAsia="Times New Roman" w:hAnsi="GDS Transport Website Light" w:cs="Times New Roman"/>
-          <w:noProof/>
-          <w:sz w:val="24"/>
-          <w:szCs w:val="24"/>
-        </w:rPr>
-        <w:t>The Court authorises the applicant to prevent the &lt;&lt;cs_{childrenCount &lt;2}&gt;&gt;</w:t>
+      <w:r>
+        <w:rPr>
+          <w:rFonts w:ascii="GDS Transport Website Light" w:eastAsia="Times New Roman" w:hAnsi="GDS Transport Website Light" w:cs="Times New Roman"/>
+          <w:noProof/>
+          <w:sz w:val="24"/>
+          <w:szCs w:val="24"/>
+        </w:rPr>
+        <w:t>&lt;&lt;cs_{includePhrase=’Yes’}&gt;&gt;This order directs that any person who can produce the</w:t>
+      </w:r>
+      <w:r>
+        <w:rPr>
+          <w:rFonts w:ascii="GDS Transport Website Light" w:eastAsia="Times New Roman" w:hAnsi="GDS Transport Website Light" w:cs="Times New Roman"/>
+          <w:noProof/>
+          <w:sz w:val="24"/>
+          <w:szCs w:val="24"/>
+        </w:rPr>
+        <w:t xml:space="preserve"> </w:t>
+      </w:r>
+      <w:bookmarkStart w:id="0" w:name="_GoBack"/>
+      <w:bookmarkEnd w:id="0"/>
+      <w:r>
+        <w:rPr>
+          <w:rFonts w:ascii="GDS Transport Website Light" w:eastAsia="Times New Roman" w:hAnsi="GDS Transport Website Light" w:cs="Times New Roman"/>
+          <w:noProof/>
+          <w:sz w:val="24"/>
+          <w:szCs w:val="24"/>
+        </w:rPr>
+        <w:t>&lt;&lt;cs_{childrenCount &lt;2}&gt;&gt;</w:t>
       </w:r>
       <w:r>
         <w:rPr>
@@ -1489,7 +1164,7 @@
           <w:sz w:val="24"/>
           <w:szCs w:val="24"/>
         </w:rPr>
-        <w:t>hildren&lt;&lt;es_&gt;&gt; being removed from &lt;&lt;removalAddress&gt;&gt;</w:t>
+        <w:t>hildren&lt;&lt;es_&gt;&gt; to the applicant must do so.</w:t>
       </w:r>
     </w:p>
     <w:p>
@@ -1522,82 +1197,35 @@
           <w:szCs w:val="24"/>
         </w:rPr>
       </w:pPr>
-    </w:p>
-    <w:p>
-      <w:pPr>
-        <w:ind w:left="-567" w:right="-608"/>
-        <w:rPr>
-          <w:rFonts w:ascii="GDS Transport Website Light" w:eastAsia="Times New Roman" w:hAnsi="GDS Transport Website Light" w:cs="Times New Roman"/>
-          <w:noProof/>
-          <w:sz w:val="24"/>
-          <w:szCs w:val="24"/>
-        </w:rPr>
-      </w:pPr>
-      <w:r>
-        <w:rPr>
-          <w:rFonts w:ascii="GDS Transport Website Light" w:eastAsia="Times New Roman" w:hAnsi="GDS Transport Website Light" w:cs="Times New Roman"/>
-          <w:noProof/>
-          <w:sz w:val="24"/>
-          <w:szCs w:val="24"/>
-        </w:rPr>
-        <w:t>&lt;&lt;cs_{includePhrase=’Yes’}&gt;&gt;</w:t>
-      </w:r>
-    </w:p>
-    <w:p>
-      <w:pPr>
-        <w:ind w:left="-567" w:right="-608"/>
-        <w:rPr>
-          <w:rFonts w:ascii="GDS Transport Website Light" w:eastAsia="Times New Roman" w:hAnsi="GDS Transport Website Light" w:cs="Times New Roman"/>
-          <w:noProof/>
-          <w:sz w:val="24"/>
-          <w:szCs w:val="24"/>
-        </w:rPr>
-      </w:pPr>
-      <w:r>
-        <w:rPr>
-          <w:rFonts w:ascii="GDS Transport Website Light" w:eastAsia="Times New Roman" w:hAnsi="GDS Transport Website Light" w:cs="Times New Roman"/>
-          <w:noProof/>
-          <w:sz w:val="24"/>
-          <w:szCs w:val="24"/>
-        </w:rPr>
-        <w:t>This order directs that any person who can produce the &lt;&lt;cs_{childrenCount &lt;2}&gt;&gt;</w:t>
-      </w:r>
-      <w:r>
-        <w:rPr>
-          <w:rFonts w:ascii="GDS Transport Website Light" w:eastAsia="Times New Roman" w:hAnsi="GDS Transport Website Light" w:cs="Times New Roman"/>
-          <w:noProof/>
-          <w:sz w:val="24"/>
-          <w:szCs w:val="24"/>
-        </w:rPr>
-        <w:t>c</w:t>
-      </w:r>
-      <w:r>
-        <w:rPr>
-          <w:rFonts w:ascii="GDS Transport Website Light" w:eastAsia="Times New Roman" w:hAnsi="GDS Transport Website Light" w:cs="Times New Roman"/>
-          <w:noProof/>
-          <w:sz w:val="24"/>
-          <w:szCs w:val="24"/>
-        </w:rPr>
-        <w:t>hild&lt;&lt;else&gt;&gt;</w:t>
-      </w:r>
-      <w:r>
-        <w:rPr>
-          <w:rFonts w:ascii="GDS Transport Website Light" w:eastAsia="Times New Roman" w:hAnsi="GDS Transport Website Light" w:cs="Times New Roman"/>
-          <w:noProof/>
-          <w:sz w:val="24"/>
-          <w:szCs w:val="24"/>
-        </w:rPr>
-        <w:t>c</w:t>
-      </w:r>
-      <w:r>
-        <w:rPr>
-          <w:rFonts w:ascii="GDS Transport Website Light" w:eastAsia="Times New Roman" w:hAnsi="GDS Transport Website Light" w:cs="Times New Roman"/>
-          <w:noProof/>
-          <w:sz w:val="24"/>
-          <w:szCs w:val="24"/>
-        </w:rPr>
-        <w:t>hildren&lt;&lt;es_&gt;&gt; to the applicant must do so.</w:t>
-      </w:r>
+      <w:r>
+        <w:rPr>
+          <w:rFonts w:ascii="GDS Transport Website Light" w:eastAsia="Times New Roman" w:hAnsi="GDS Transport Website Light" w:cs="Times New Roman"/>
+          <w:noProof/>
+          <w:sz w:val="24"/>
+          <w:szCs w:val="24"/>
+        </w:rPr>
+        <w:t>&lt;&lt;cs_{!isBlank(furtherDirections)}&gt;&gt;</w:t>
+      </w:r>
+      <w:r>
+        <w:rPr>
+          <w:rFonts w:ascii="GDS Transport Website Light" w:eastAsia="Times New Roman" w:hAnsi="GDS Transport Website Light" w:cs="Times New Roman"/>
+          <w:noProof/>
+          <w:sz w:val="24"/>
+          <w:szCs w:val="24"/>
+        </w:rPr>
+        <w:t>&lt;&lt;furtherDirections&gt;&gt;</w:t>
+      </w:r>
+    </w:p>
+    <w:p>
+      <w:pPr>
+        <w:ind w:left="-567" w:right="-608"/>
+        <w:rPr>
+          <w:rFonts w:ascii="GDS Transport Website Light" w:eastAsia="Times New Roman" w:hAnsi="GDS Transport Website Light" w:cs="Times New Roman"/>
+          <w:noProof/>
+          <w:sz w:val="24"/>
+          <w:szCs w:val="24"/>
+        </w:rPr>
+      </w:pPr>
     </w:p>
     <w:p>
       <w:pPr>
@@ -1618,73 +1246,27 @@
         </w:rPr>
         <w:t>&lt;&lt;es_&gt;&gt;</w:t>
       </w:r>
-    </w:p>
-    <w:p>
-      <w:pPr>
-        <w:ind w:left="-567" w:right="-608"/>
-        <w:rPr>
-          <w:rFonts w:ascii="GDS Transport Website Light" w:eastAsia="Times New Roman" w:hAnsi="GDS Transport Website Light" w:cs="Times New Roman"/>
-          <w:noProof/>
-          <w:sz w:val="24"/>
-          <w:szCs w:val="24"/>
-        </w:rPr>
-      </w:pPr>
-    </w:p>
-    <w:p>
-      <w:pPr>
-        <w:ind w:left="-567" w:right="-608"/>
-        <w:rPr>
-          <w:rFonts w:ascii="GDS Transport Website Light" w:eastAsia="Times New Roman" w:hAnsi="GDS Transport Website Light" w:cs="Times New Roman"/>
-          <w:noProof/>
-          <w:sz w:val="24"/>
-          <w:szCs w:val="24"/>
-        </w:rPr>
-      </w:pPr>
-      <w:r>
-        <w:rPr>
-          <w:rFonts w:ascii="GDS Transport Website Light" w:eastAsia="Times New Roman" w:hAnsi="GDS Transport Website Light" w:cs="Times New Roman"/>
-          <w:noProof/>
-          <w:sz w:val="24"/>
-          <w:szCs w:val="24"/>
-        </w:rPr>
-        <w:t>&lt;&lt;furtherDirections&gt;&gt;</w:t>
-      </w:r>
-    </w:p>
-    <w:p>
-      <w:pPr>
-        <w:ind w:left="-567" w:right="-608"/>
-        <w:rPr>
-          <w:rFonts w:ascii="GDS Transport Website Light" w:eastAsia="Times New Roman" w:hAnsi="GDS Transport Website Light" w:cs="Times New Roman"/>
-          <w:noProof/>
-          <w:sz w:val="24"/>
-          <w:szCs w:val="24"/>
-        </w:rPr>
-      </w:pPr>
-    </w:p>
-    <w:p>
-      <w:pPr>
-        <w:ind w:left="-567" w:right="-608"/>
-        <w:rPr>
-          <w:rFonts w:ascii="GDS Transport Website Light" w:eastAsia="Times New Roman" w:hAnsi="GDS Transport Website Light" w:cs="Times New Roman"/>
-          <w:noProof/>
-          <w:sz w:val="24"/>
-          <w:szCs w:val="24"/>
-        </w:rPr>
-      </w:pPr>
-      <w:r>
-        <w:rPr>
-          <w:rFonts w:ascii="GDS Transport Website Light" w:eastAsia="Times New Roman" w:hAnsi="GDS Transport Website Light" w:cs="Times New Roman"/>
-          <w:noProof/>
-          <w:sz w:val="24"/>
-          <w:szCs w:val="24"/>
-        </w:rPr>
-        <w:lastRenderedPageBreak/>
+      <w:r>
+        <w:rPr>
+          <w:rFonts w:ascii="GDS Transport Website Light" w:eastAsia="Times New Roman" w:hAnsi="GDS Transport Website Light" w:cs="Times New Roman"/>
+          <w:noProof/>
+          <w:sz w:val="24"/>
+          <w:szCs w:val="24"/>
+        </w:rPr>
         <w:t>This order starts on &lt;&lt;epoStartDateTime&gt;&gt;</w:t>
       </w:r>
     </w:p>
     <w:p>
       <w:pPr>
         <w:ind w:left="-567" w:right="-608"/>
+        <w:rPr>
+          <w:rFonts w:ascii="GDS Transport Website Light" w:eastAsia="Times New Roman" w:hAnsi="GDS Transport Website Light" w:cs="Times New Roman"/>
+          <w:noProof/>
+          <w:sz w:val="24"/>
+          <w:szCs w:val="24"/>
+        </w:rPr>
+      </w:pPr>
+      <w:r>
         <w:rPr>
           <w:rFonts w:ascii="GDS Transport Website Light" w:eastAsia="Times New Roman" w:hAnsi="GDS Transport Website Light" w:cs="Times New Roman"/>
           <w:b/>
@@ -1693,7 +1275,8 @@
           <w:sz w:val="24"/>
           <w:szCs w:val="24"/>
         </w:rPr>
-      </w:pPr>
+        <w:t>This order ends on &lt;&lt;</w:t>
+      </w:r>
       <w:r>
         <w:rPr>
           <w:rFonts w:ascii="GDS Transport Website Light" w:eastAsia="Times New Roman" w:hAnsi="GDS Transport Website Light" w:cs="Times New Roman"/>
@@ -1703,7 +1286,7 @@
           <w:sz w:val="24"/>
           <w:szCs w:val="24"/>
         </w:rPr>
-        <w:t>This order ends on &lt;&lt;</w:t>
+        <w:t>epoE</w:t>
       </w:r>
       <w:r>
         <w:rPr>
@@ -1714,9 +1297,11 @@
           <w:sz w:val="24"/>
           <w:szCs w:val="24"/>
         </w:rPr>
-        <w:t>epoE</w:t>
-      </w:r>
-      <w:r>
+        <w:t>ndDateTime&gt;&gt;</w:t>
+      </w:r>
+    </w:p>
+    <w:p>
+      <w:pPr>
         <w:rPr>
           <w:rFonts w:ascii="GDS Transport Website Light" w:eastAsia="Times New Roman" w:hAnsi="GDS Transport Website Light" w:cs="Times New Roman"/>
           <w:b/>
@@ -1725,11 +1310,8 @@
           <w:sz w:val="24"/>
           <w:szCs w:val="24"/>
         </w:rPr>
-        <w:t>ndDateTime&gt;&gt;</w:t>
-      </w:r>
-    </w:p>
-    <w:p>
-      <w:pPr>
+      </w:pPr>
+      <w:r>
         <w:rPr>
           <w:rFonts w:ascii="GDS Transport Website Light" w:eastAsia="Times New Roman" w:hAnsi="GDS Transport Website Light" w:cs="Times New Roman"/>
           <w:b/>
@@ -1738,8 +1320,12 @@
           <w:sz w:val="24"/>
           <w:szCs w:val="24"/>
         </w:rPr>
-      </w:pPr>
-      <w:r>
+        <w:br w:type="page"/>
+      </w:r>
+    </w:p>
+    <w:p>
+      <w:pPr>
+        <w:ind w:left="-567" w:right="-608"/>
         <w:rPr>
           <w:rFonts w:ascii="GDS Transport Website Light" w:eastAsia="Times New Roman" w:hAnsi="GDS Transport Website Light" w:cs="Times New Roman"/>
           <w:b/>
@@ -1748,42 +1334,57 @@
           <w:sz w:val="24"/>
           <w:szCs w:val="24"/>
         </w:rPr>
-        <w:br w:type="page"/>
-      </w:r>
-    </w:p>
-    <w:p>
-      <w:pPr>
-        <w:ind w:left="-567" w:right="-608"/>
+      </w:pPr>
+    </w:p>
+    <w:p>
+      <w:pPr>
+        <w:ind w:left="-567" w:right="-608"/>
+        <w:rPr>
+          <w:rFonts w:ascii="GDS Transport Website Light" w:eastAsia="Times New Roman" w:hAnsi="GDS Transport Website Light" w:cs="Times New Roman"/>
+          <w:noProof/>
+          <w:sz w:val="24"/>
+          <w:szCs w:val="24"/>
+        </w:rPr>
+      </w:pPr>
+      <w:r>
         <w:rPr>
           <w:rFonts w:ascii="GDS Transport Website Light" w:eastAsia="Times New Roman" w:hAnsi="GDS Transport Website Light" w:cs="Times New Roman"/>
           <w:b/>
           <w:bCs/>
           <w:noProof/>
-          <w:sz w:val="24"/>
-          <w:szCs w:val="24"/>
-        </w:rPr>
-      </w:pPr>
-    </w:p>
-    <w:p>
-      <w:pPr>
-        <w:ind w:left="-567" w:right="-608"/>
-        <w:rPr>
-          <w:rFonts w:ascii="GDS Transport Website Light" w:eastAsia="Times New Roman" w:hAnsi="GDS Transport Website Light" w:cs="Times New Roman"/>
-          <w:noProof/>
-          <w:sz w:val="24"/>
-          <w:szCs w:val="24"/>
-        </w:rPr>
-      </w:pPr>
+          <w:sz w:val="28"/>
+          <w:szCs w:val="28"/>
+        </w:rPr>
+        <w:t>Notes about the Emergency Protection Order</w:t>
+      </w:r>
+      <w:r>
+        <w:rPr>
+          <w:rFonts w:ascii="GDS Transport Website Light" w:eastAsia="Times New Roman" w:hAnsi="GDS Transport Website Light" w:cs="Times New Roman"/>
+          <w:noProof/>
+          <w:sz w:val="24"/>
+          <w:szCs w:val="24"/>
+        </w:rPr>
+        <w:br/>
+      </w:r>
+      <w:r>
+        <w:rPr>
+          <w:rFonts w:ascii="GDS Transport Website Light" w:eastAsia="Times New Roman" w:hAnsi="GDS Transport Website Light" w:cs="Times New Roman"/>
+          <w:noProof/>
+          <w:sz w:val="24"/>
+          <w:szCs w:val="24"/>
+        </w:rPr>
+        <w:br/>
+      </w:r>
       <w:r>
         <w:rPr>
           <w:rFonts w:ascii="GDS Transport Website Light" w:eastAsia="Times New Roman" w:hAnsi="GDS Transport Website Light" w:cs="Times New Roman"/>
           <w:b/>
           <w:bCs/>
           <w:noProof/>
-          <w:sz w:val="28"/>
-          <w:szCs w:val="28"/>
-        </w:rPr>
-        <w:t>Notes about the Emergency Protection Order</w:t>
+          <w:sz w:val="24"/>
+          <w:szCs w:val="24"/>
+        </w:rPr>
+        <w:t>About this order</w:t>
       </w:r>
       <w:r>
         <w:rPr>
@@ -1802,153 +1403,117 @@
           <w:szCs w:val="24"/>
         </w:rPr>
         <w:br/>
-      </w:r>
-      <w:r>
+        <w:t>This is an Emergency Protection Order.</w:t>
+      </w:r>
+    </w:p>
+    <w:p>
+      <w:pPr>
+        <w:ind w:left="-567" w:right="-608"/>
+        <w:rPr>
+          <w:rFonts w:ascii="GDS Transport Website Light" w:eastAsia="Times New Roman" w:hAnsi="GDS Transport Website Light" w:cs="Times New Roman"/>
+          <w:noProof/>
+          <w:sz w:val="24"/>
+          <w:szCs w:val="24"/>
+        </w:rPr>
+      </w:pPr>
+      <w:r>
+        <w:rPr>
+          <w:rFonts w:ascii="GDS Transport Website Light" w:eastAsia="Times New Roman" w:hAnsi="GDS Transport Website Light" w:cs="Times New Roman"/>
+          <w:noProof/>
+          <w:sz w:val="24"/>
+          <w:szCs w:val="24"/>
+        </w:rPr>
+        <w:t>This order states what has been authorised in respect of the &lt;&lt;cs_{childrenCount &lt;2}&gt;&gt;</w:t>
+      </w:r>
+      <w:r>
+        <w:rPr>
+          <w:rFonts w:ascii="GDS Transport Website Light" w:eastAsia="Times New Roman" w:hAnsi="GDS Transport Website Light" w:cs="Times New Roman"/>
+          <w:noProof/>
+          <w:sz w:val="24"/>
+          <w:szCs w:val="24"/>
+        </w:rPr>
+        <w:t>c</w:t>
+      </w:r>
+      <w:r>
+        <w:rPr>
+          <w:rFonts w:ascii="GDS Transport Website Light" w:eastAsia="Times New Roman" w:hAnsi="GDS Transport Website Light" w:cs="Times New Roman"/>
+          <w:noProof/>
+          <w:sz w:val="24"/>
+          <w:szCs w:val="24"/>
+        </w:rPr>
+        <w:t>hild&lt;&lt;else&gt;&gt;</w:t>
+      </w:r>
+      <w:r>
+        <w:rPr>
+          <w:rFonts w:ascii="GDS Transport Website Light" w:eastAsia="Times New Roman" w:hAnsi="GDS Transport Website Light" w:cs="Times New Roman"/>
+          <w:noProof/>
+          <w:sz w:val="24"/>
+          <w:szCs w:val="24"/>
+        </w:rPr>
+        <w:t>c</w:t>
+      </w:r>
+      <w:r>
+        <w:rPr>
+          <w:rFonts w:ascii="GDS Transport Website Light" w:eastAsia="Times New Roman" w:hAnsi="GDS Transport Website Light" w:cs="Times New Roman"/>
+          <w:noProof/>
+          <w:sz w:val="24"/>
+          <w:szCs w:val="24"/>
+        </w:rPr>
+        <w:t>hildren&lt;&lt;es_&gt;&gt; and when the order will end.</w:t>
+      </w:r>
+    </w:p>
+    <w:p>
+      <w:pPr>
+        <w:ind w:left="-567" w:right="-608"/>
+        <w:rPr>
+          <w:rFonts w:ascii="GDS Transport Website Light" w:eastAsia="Times New Roman" w:hAnsi="GDS Transport Website Light" w:cs="Times New Roman"/>
+          <w:noProof/>
+          <w:sz w:val="24"/>
+          <w:szCs w:val="24"/>
+        </w:rPr>
+      </w:pPr>
+      <w:r>
+        <w:rPr>
+          <w:rFonts w:ascii="GDS Transport Website Light" w:eastAsia="Times New Roman" w:hAnsi="GDS Transport Website Light" w:cs="Times New Roman"/>
+          <w:noProof/>
+          <w:sz w:val="24"/>
+          <w:szCs w:val="24"/>
+        </w:rPr>
+        <w:t>The court can extend this order for up to 7 days but it can only do this once.</w:t>
+      </w:r>
+    </w:p>
+    <w:p>
+      <w:pPr>
+        <w:ind w:left="-567" w:right="-608"/>
+        <w:rPr>
+          <w:rFonts w:ascii="GDS Transport Website Light" w:eastAsia="Times New Roman" w:hAnsi="GDS Transport Website Light" w:cs="Times New Roman"/>
+          <w:noProof/>
+          <w:sz w:val="24"/>
+          <w:szCs w:val="24"/>
+        </w:rPr>
+      </w:pPr>
+    </w:p>
+    <w:p>
+      <w:pPr>
+        <w:ind w:left="-567" w:right="-608"/>
         <w:rPr>
           <w:rFonts w:ascii="GDS Transport Website Light" w:eastAsia="Times New Roman" w:hAnsi="GDS Transport Website Light" w:cs="Times New Roman"/>
           <w:b/>
           <w:bCs/>
-          <w:noProof/>
-          <w:sz w:val="24"/>
-          <w:szCs w:val="24"/>
-        </w:rPr>
-        <w:t>About this order</w:t>
-      </w:r>
-      <w:r>
-        <w:rPr>
-          <w:rFonts w:ascii="GDS Transport Website Light" w:eastAsia="Times New Roman" w:hAnsi="GDS Transport Website Light" w:cs="Times New Roman"/>
-          <w:noProof/>
-          <w:sz w:val="24"/>
-          <w:szCs w:val="24"/>
-        </w:rPr>
-        <w:br/>
-      </w:r>
-      <w:r>
-        <w:rPr>
-          <w:rFonts w:ascii="GDS Transport Website Light" w:eastAsia="Times New Roman" w:hAnsi="GDS Transport Website Light" w:cs="Times New Roman"/>
-          <w:noProof/>
-          <w:sz w:val="24"/>
-          <w:szCs w:val="24"/>
-        </w:rPr>
-        <w:br/>
-        <w:t>This is an Emergency Protection Order.</w:t>
-      </w:r>
-    </w:p>
-    <w:p>
-      <w:pPr>
-        <w:ind w:left="-567" w:right="-608"/>
-        <w:rPr>
-          <w:rFonts w:ascii="GDS Transport Website Light" w:eastAsia="Times New Roman" w:hAnsi="GDS Transport Website Light" w:cs="Times New Roman"/>
-          <w:noProof/>
-          <w:sz w:val="24"/>
-          <w:szCs w:val="24"/>
-        </w:rPr>
-      </w:pPr>
-      <w:r>
-        <w:rPr>
-          <w:rFonts w:ascii="GDS Transport Website Light" w:eastAsia="Times New Roman" w:hAnsi="GDS Transport Website Light" w:cs="Times New Roman"/>
-          <w:noProof/>
-          <w:sz w:val="24"/>
-          <w:szCs w:val="24"/>
-        </w:rPr>
-        <w:t>This order states what has been authorised in respect of the &lt;&lt;cs_{childrenCount &lt;2}&gt;&gt;</w:t>
-      </w:r>
-      <w:r>
-        <w:rPr>
-          <w:rFonts w:ascii="GDS Transport Website Light" w:eastAsia="Times New Roman" w:hAnsi="GDS Transport Website Light" w:cs="Times New Roman"/>
-          <w:noProof/>
-          <w:sz w:val="24"/>
-          <w:szCs w:val="24"/>
-        </w:rPr>
-        <w:t>c</w:t>
-      </w:r>
-      <w:r>
-        <w:rPr>
-          <w:rFonts w:ascii="GDS Transport Website Light" w:eastAsia="Times New Roman" w:hAnsi="GDS Transport Website Light" w:cs="Times New Roman"/>
-          <w:noProof/>
-          <w:sz w:val="24"/>
-          <w:szCs w:val="24"/>
-        </w:rPr>
-        <w:t>hild&lt;&lt;else&gt;&gt;</w:t>
-      </w:r>
-      <w:r>
-        <w:rPr>
-          <w:rFonts w:ascii="GDS Transport Website Light" w:eastAsia="Times New Roman" w:hAnsi="GDS Transport Website Light" w:cs="Times New Roman"/>
-          <w:noProof/>
-          <w:sz w:val="24"/>
-          <w:szCs w:val="24"/>
-        </w:rPr>
-        <w:t>c</w:t>
-      </w:r>
-      <w:r>
-        <w:rPr>
-          <w:rFonts w:ascii="GDS Transport Website Light" w:eastAsia="Times New Roman" w:hAnsi="GDS Transport Website Light" w:cs="Times New Roman"/>
-          <w:noProof/>
-          <w:sz w:val="24"/>
-          <w:szCs w:val="24"/>
-        </w:rPr>
-        <w:t>hildren&lt;&lt;es_&gt;&gt; and when the order will end.</w:t>
-      </w:r>
-    </w:p>
-    <w:p>
-      <w:pPr>
-        <w:ind w:left="-567" w:right="-608"/>
-        <w:rPr>
-          <w:rFonts w:ascii="GDS Transport Website Light" w:eastAsia="Times New Roman" w:hAnsi="GDS Transport Website Light" w:cs="Times New Roman"/>
-          <w:noProof/>
-          <w:sz w:val="24"/>
-          <w:szCs w:val="24"/>
-        </w:rPr>
-      </w:pPr>
-      <w:r>
-        <w:rPr>
-          <w:rFonts w:ascii="GDS Transport Website Light" w:eastAsia="Times New Roman" w:hAnsi="GDS Transport Website Light" w:cs="Times New Roman"/>
-          <w:noProof/>
-          <w:sz w:val="24"/>
-          <w:szCs w:val="24"/>
-        </w:rPr>
-        <w:t>The court can extend this order for up to 7 days bu</w:t>
-      </w:r>
-      <w:bookmarkStart w:id="0" w:name="_GoBack"/>
-      <w:bookmarkEnd w:id="0"/>
-      <w:r>
-        <w:rPr>
-          <w:rFonts w:ascii="GDS Transport Website Light" w:eastAsia="Times New Roman" w:hAnsi="GDS Transport Website Light" w:cs="Times New Roman"/>
-          <w:noProof/>
-          <w:sz w:val="24"/>
-          <w:szCs w:val="24"/>
-        </w:rPr>
-        <w:t>t it can only do this once.</w:t>
-      </w:r>
-    </w:p>
-    <w:p>
-      <w:pPr>
-        <w:ind w:left="-567" w:right="-608"/>
-        <w:rPr>
-          <w:rFonts w:ascii="GDS Transport Website Light" w:eastAsia="Times New Roman" w:hAnsi="GDS Transport Website Light" w:cs="Times New Roman"/>
-          <w:noProof/>
-          <w:sz w:val="24"/>
-          <w:szCs w:val="24"/>
-        </w:rPr>
-      </w:pPr>
-    </w:p>
-    <w:p>
-      <w:pPr>
-        <w:ind w:left="-567" w:right="-608"/>
+          <w:i/>
+          <w:iCs/>
+          <w:noProof/>
+          <w:sz w:val="24"/>
+          <w:szCs w:val="24"/>
+        </w:rPr>
+      </w:pPr>
+      <w:r>
         <w:rPr>
           <w:rFonts w:ascii="GDS Transport Website Light" w:eastAsia="Times New Roman" w:hAnsi="GDS Transport Website Light" w:cs="Times New Roman"/>
           <w:b/>
           <w:bCs/>
-          <w:noProof/>
-          <w:sz w:val="24"/>
-          <w:szCs w:val="24"/>
-        </w:rPr>
-      </w:pPr>
-      <w:r>
-        <w:rPr>
-          <w:rFonts w:ascii="GDS Transport Website Light" w:eastAsia="Times New Roman" w:hAnsi="GDS Transport Website Light" w:cs="Times New Roman"/>
-          <w:b/>
-          <w:bCs/>
+          <w:i/>
+          <w:iCs/>
           <w:noProof/>
           <w:sz w:val="24"/>
           <w:szCs w:val="24"/>
@@ -3798,7 +3363,7 @@
 </file>
 
 <file path=customXml/itemProps1.xml><?xml version="1.0" encoding="utf-8"?>
-<ds:datastoreItem xmlns:ds="http://schemas.openxmlformats.org/officeDocument/2006/customXml" ds:itemID="{D6DFECC3-12A3-314A-B3A8-42B52A9DB29F}">
+<ds:datastoreItem xmlns:ds="http://schemas.openxmlformats.org/officeDocument/2006/customXml" ds:itemID="{CD747BB8-5BD8-D045-B6C6-002103902EB7}">
   <ds:schemaRefs>
     <ds:schemaRef ds:uri="http://schemas.openxmlformats.org/officeDocument/2006/bibliography"/>
   </ds:schemaRefs>

</xml_diff>

<commit_message>
FPLA-830: Minor update to EPO template
</commit_message>
<xml_diff>
--- a/docker/docmosis/templates/FL-PLW-GOR-ENG-00228.docx
+++ b/docker/docmosis/templates/FL-PLW-GOR-ENG-00228.docx
@@ -165,7 +165,47 @@
           <w:sz w:val="28"/>
           <w:szCs w:val="28"/>
         </w:rPr>
-        <w:t>{toUpperCase(familyManCaseNumber)}</w:t>
+        <w:t>{</w:t>
+      </w:r>
+      <w:proofErr w:type="spellStart"/>
+      <w:r>
+        <w:rPr>
+          <w:rFonts w:ascii="GDS Transport Website Light" w:eastAsia="Times New Roman" w:hAnsi="GDS Transport Website Light"/>
+          <w:color w:val="000000" w:themeColor="text1"/>
+          <w:sz w:val="28"/>
+          <w:szCs w:val="28"/>
+        </w:rPr>
+        <w:t>toUpperCase</w:t>
+      </w:r>
+      <w:proofErr w:type="spellEnd"/>
+      <w:r>
+        <w:rPr>
+          <w:rFonts w:ascii="GDS Transport Website Light" w:eastAsia="Times New Roman" w:hAnsi="GDS Transport Website Light"/>
+          <w:color w:val="000000" w:themeColor="text1"/>
+          <w:sz w:val="28"/>
+          <w:szCs w:val="28"/>
+        </w:rPr>
+        <w:t>(</w:t>
+      </w:r>
+      <w:proofErr w:type="spellStart"/>
+      <w:r>
+        <w:rPr>
+          <w:rFonts w:ascii="GDS Transport Website Light" w:eastAsia="Times New Roman" w:hAnsi="GDS Transport Website Light"/>
+          <w:color w:val="000000" w:themeColor="text1"/>
+          <w:sz w:val="28"/>
+          <w:szCs w:val="28"/>
+        </w:rPr>
+        <w:t>familyManCaseNumber</w:t>
+      </w:r>
+      <w:proofErr w:type="spellEnd"/>
+      <w:r>
+        <w:rPr>
+          <w:rFonts w:ascii="GDS Transport Website Light" w:eastAsia="Times New Roman" w:hAnsi="GDS Transport Website Light"/>
+          <w:color w:val="000000" w:themeColor="text1"/>
+          <w:sz w:val="28"/>
+          <w:szCs w:val="28"/>
+        </w:rPr>
+        <w:t>)}</w:t>
       </w:r>
       <w:r>
         <w:rPr>
@@ -251,6 +291,7 @@
         </w:rPr>
         <w:t>&lt;&lt;</w:t>
       </w:r>
+      <w:proofErr w:type="spellStart"/>
       <w:r>
         <w:rPr>
           <w:rFonts w:ascii="GDS Transport Website Light" w:eastAsia="Times New Roman" w:hAnsi="GDS Transport Website Light" w:cs="Times New Roman"/>
@@ -259,6 +300,7 @@
         </w:rPr>
         <w:t>todaysDate</w:t>
       </w:r>
+      <w:proofErr w:type="spellEnd"/>
       <w:r>
         <w:rPr>
           <w:rFonts w:ascii="GDS Transport Website Light" w:eastAsia="Times New Roman" w:hAnsi="GDS Transport Website Light"/>
@@ -296,19 +338,19 @@
           <w:sz w:val="24"/>
           <w:szCs w:val="24"/>
         </w:rPr>
-        <w:t>&lt;&lt;cs_{!isBlank(judgeTitleAndName)}&gt;&gt;&lt;&lt;judgeTitleAndName&gt;&gt;&lt;&lt;es_&gt;&gt; &lt;&lt;cs_{!isBlank(legalAdvisorName)}&gt;&gt; and Legal advisor &lt;&lt;legalAdvisorName&gt;&gt;&lt;&lt;es_&gt;&gt;</w:t>
-      </w:r>
-    </w:p>
-    <w:p>
-      <w:pPr>
-        <w:ind w:left="-567" w:right="-608"/>
+        <w:t>&lt;&lt;cs_</w:t>
+      </w:r>
+      <w:proofErr w:type="gramStart"/>
+      <w:r>
         <w:rPr>
           <w:rFonts w:ascii="GDS Transport Website Light" w:eastAsia="Times New Roman" w:hAnsi="GDS Transport Website Light"/>
           <w:color w:val="000000" w:themeColor="text1"/>
           <w:sz w:val="24"/>
           <w:szCs w:val="24"/>
         </w:rPr>
-      </w:pPr>
+        <w:t>{!</w:t>
+      </w:r>
+      <w:proofErr w:type="spellStart"/>
       <w:r>
         <w:rPr>
           <w:rFonts w:ascii="GDS Transport Website Light" w:eastAsia="Times New Roman" w:hAnsi="GDS Transport Website Light"/>
@@ -316,7 +358,158 @@
           <w:sz w:val="24"/>
           <w:szCs w:val="24"/>
         </w:rPr>
-        <w:t>&lt;&lt;courtName&gt;&gt;</w:t>
+        <w:t>isBlank</w:t>
+      </w:r>
+      <w:proofErr w:type="spellEnd"/>
+      <w:proofErr w:type="gramEnd"/>
+      <w:r>
+        <w:rPr>
+          <w:rFonts w:ascii="GDS Transport Website Light" w:eastAsia="Times New Roman" w:hAnsi="GDS Transport Website Light"/>
+          <w:color w:val="000000" w:themeColor="text1"/>
+          <w:sz w:val="24"/>
+          <w:szCs w:val="24"/>
+        </w:rPr>
+        <w:t>(</w:t>
+      </w:r>
+      <w:proofErr w:type="spellStart"/>
+      <w:r>
+        <w:rPr>
+          <w:rFonts w:ascii="GDS Transport Website Light" w:eastAsia="Times New Roman" w:hAnsi="GDS Transport Website Light"/>
+          <w:color w:val="000000" w:themeColor="text1"/>
+          <w:sz w:val="24"/>
+          <w:szCs w:val="24"/>
+        </w:rPr>
+        <w:t>judgeTitleAndName</w:t>
+      </w:r>
+      <w:proofErr w:type="spellEnd"/>
+      <w:r>
+        <w:rPr>
+          <w:rFonts w:ascii="GDS Transport Website Light" w:eastAsia="Times New Roman" w:hAnsi="GDS Transport Website Light"/>
+          <w:color w:val="000000" w:themeColor="text1"/>
+          <w:sz w:val="24"/>
+          <w:szCs w:val="24"/>
+        </w:rPr>
+        <w:t>)}&gt;&gt;&lt;&lt;</w:t>
+      </w:r>
+      <w:proofErr w:type="spellStart"/>
+      <w:r>
+        <w:rPr>
+          <w:rFonts w:ascii="GDS Transport Website Light" w:eastAsia="Times New Roman" w:hAnsi="GDS Transport Website Light"/>
+          <w:color w:val="000000" w:themeColor="text1"/>
+          <w:sz w:val="24"/>
+          <w:szCs w:val="24"/>
+        </w:rPr>
+        <w:t>judgeTitleAndName</w:t>
+      </w:r>
+      <w:proofErr w:type="spellEnd"/>
+      <w:r>
+        <w:rPr>
+          <w:rFonts w:ascii="GDS Transport Website Light" w:eastAsia="Times New Roman" w:hAnsi="GDS Transport Website Light"/>
+          <w:color w:val="000000" w:themeColor="text1"/>
+          <w:sz w:val="24"/>
+          <w:szCs w:val="24"/>
+        </w:rPr>
+        <w:t>&gt;&gt;&lt;&lt;es_&gt;&gt; &lt;&lt;cs_{!</w:t>
+      </w:r>
+      <w:proofErr w:type="spellStart"/>
+      <w:r>
+        <w:rPr>
+          <w:rFonts w:ascii="GDS Transport Website Light" w:eastAsia="Times New Roman" w:hAnsi="GDS Transport Website Light"/>
+          <w:color w:val="000000" w:themeColor="text1"/>
+          <w:sz w:val="24"/>
+          <w:szCs w:val="24"/>
+        </w:rPr>
+        <w:t>isBlank</w:t>
+      </w:r>
+      <w:proofErr w:type="spellEnd"/>
+      <w:r>
+        <w:rPr>
+          <w:rFonts w:ascii="GDS Transport Website Light" w:eastAsia="Times New Roman" w:hAnsi="GDS Transport Website Light"/>
+          <w:color w:val="000000" w:themeColor="text1"/>
+          <w:sz w:val="24"/>
+          <w:szCs w:val="24"/>
+        </w:rPr>
+        <w:t>(</w:t>
+      </w:r>
+      <w:proofErr w:type="spellStart"/>
+      <w:r>
+        <w:rPr>
+          <w:rFonts w:ascii="GDS Transport Website Light" w:eastAsia="Times New Roman" w:hAnsi="GDS Transport Website Light"/>
+          <w:color w:val="000000" w:themeColor="text1"/>
+          <w:sz w:val="24"/>
+          <w:szCs w:val="24"/>
+        </w:rPr>
+        <w:t>legalAdvisorName</w:t>
+      </w:r>
+      <w:proofErr w:type="spellEnd"/>
+      <w:r>
+        <w:rPr>
+          <w:rFonts w:ascii="GDS Transport Website Light" w:eastAsia="Times New Roman" w:hAnsi="GDS Transport Website Light"/>
+          <w:color w:val="000000" w:themeColor="text1"/>
+          <w:sz w:val="24"/>
+          <w:szCs w:val="24"/>
+        </w:rPr>
+        <w:t>)}&gt;&gt; and Legal advisor &lt;&lt;</w:t>
+      </w:r>
+      <w:proofErr w:type="spellStart"/>
+      <w:r>
+        <w:rPr>
+          <w:rFonts w:ascii="GDS Transport Website Light" w:eastAsia="Times New Roman" w:hAnsi="GDS Transport Website Light"/>
+          <w:color w:val="000000" w:themeColor="text1"/>
+          <w:sz w:val="24"/>
+          <w:szCs w:val="24"/>
+        </w:rPr>
+        <w:t>legalAdvisorName</w:t>
+      </w:r>
+      <w:proofErr w:type="spellEnd"/>
+      <w:r>
+        <w:rPr>
+          <w:rFonts w:ascii="GDS Transport Website Light" w:eastAsia="Times New Roman" w:hAnsi="GDS Transport Website Light"/>
+          <w:color w:val="000000" w:themeColor="text1"/>
+          <w:sz w:val="24"/>
+          <w:szCs w:val="24"/>
+        </w:rPr>
+        <w:t>&gt;&gt;&lt;&lt;es_&gt;&gt;</w:t>
+      </w:r>
+    </w:p>
+    <w:p>
+      <w:pPr>
+        <w:ind w:left="-567" w:right="-608"/>
+        <w:rPr>
+          <w:rFonts w:ascii="GDS Transport Website Light" w:eastAsia="Times New Roman" w:hAnsi="GDS Transport Website Light"/>
+          <w:color w:val="000000" w:themeColor="text1"/>
+          <w:sz w:val="24"/>
+          <w:szCs w:val="24"/>
+        </w:rPr>
+      </w:pPr>
+      <w:r>
+        <w:rPr>
+          <w:rFonts w:ascii="GDS Transport Website Light" w:eastAsia="Times New Roman" w:hAnsi="GDS Transport Website Light"/>
+          <w:color w:val="000000" w:themeColor="text1"/>
+          <w:sz w:val="24"/>
+          <w:szCs w:val="24"/>
+        </w:rPr>
+        <w:t>&lt;&lt;</w:t>
+      </w:r>
+      <w:proofErr w:type="spellStart"/>
+      <w:r>
+        <w:rPr>
+          <w:rFonts w:ascii="GDS Transport Website Light" w:eastAsia="Times New Roman" w:hAnsi="GDS Transport Website Light"/>
+          <w:color w:val="000000" w:themeColor="text1"/>
+          <w:sz w:val="24"/>
+          <w:szCs w:val="24"/>
+        </w:rPr>
+        <w:t>courtName</w:t>
+      </w:r>
+      <w:proofErr w:type="spellEnd"/>
+      <w:r>
+        <w:rPr>
+          <w:rFonts w:ascii="GDS Transport Website Light" w:eastAsia="Times New Roman" w:hAnsi="GDS Transport Website Light"/>
+          <w:color w:val="000000" w:themeColor="text1"/>
+          <w:sz w:val="24"/>
+          <w:szCs w:val="24"/>
+        </w:rPr>
+        <w:t>&gt;&gt;</w:t>
       </w:r>
     </w:p>
     <w:p>
@@ -421,7 +614,23 @@
                 <w:rFonts w:ascii="GDS Transport Website Light" w:hAnsi="GDS Transport Website Light" w:cs="Arial"/>
                 <w:color w:val="000000" w:themeColor="text1"/>
               </w:rPr>
-              <w:t>&lt;&lt;rr_children&gt;&gt;</w:t>
+              <w:t>&lt;&lt;</w:t>
+            </w:r>
+            <w:proofErr w:type="spellStart"/>
+            <w:r>
+              <w:rPr>
+                <w:rFonts w:ascii="GDS Transport Website Light" w:hAnsi="GDS Transport Website Light" w:cs="Arial"/>
+                <w:color w:val="000000" w:themeColor="text1"/>
+              </w:rPr>
+              <w:t>rr_children</w:t>
+            </w:r>
+            <w:proofErr w:type="spellEnd"/>
+            <w:r>
+              <w:rPr>
+                <w:rFonts w:ascii="GDS Transport Website Light" w:hAnsi="GDS Transport Website Light" w:cs="Arial"/>
+                <w:color w:val="000000" w:themeColor="text1"/>
+              </w:rPr>
+              <w:t>&gt;&gt;</w:t>
             </w:r>
           </w:p>
         </w:tc>
@@ -545,7 +754,38 @@
                 <w:sz w:val="24"/>
                 <w:szCs w:val="24"/>
               </w:rPr>
-              <w:t>&lt;&lt;cs_{!isBlank(gender)}&gt;&gt; &lt;&lt;gender&gt;&gt;&lt;&lt;es_&gt;&gt;</w:t>
+              <w:t>&lt;&lt;cs_</w:t>
+            </w:r>
+            <w:proofErr w:type="gramStart"/>
+            <w:r>
+              <w:rPr>
+                <w:rFonts w:ascii="GDS Transport Website Light" w:eastAsia="Times New Roman" w:hAnsi="GDS Transport Website Light"/>
+                <w:color w:val="000000" w:themeColor="text1"/>
+                <w:sz w:val="24"/>
+                <w:szCs w:val="24"/>
+              </w:rPr>
+              <w:t>{!</w:t>
+            </w:r>
+            <w:proofErr w:type="spellStart"/>
+            <w:r>
+              <w:rPr>
+                <w:rFonts w:ascii="GDS Transport Website Light" w:eastAsia="Times New Roman" w:hAnsi="GDS Transport Website Light"/>
+                <w:color w:val="000000" w:themeColor="text1"/>
+                <w:sz w:val="24"/>
+                <w:szCs w:val="24"/>
+              </w:rPr>
+              <w:t>isBlank</w:t>
+            </w:r>
+            <w:proofErr w:type="spellEnd"/>
+            <w:proofErr w:type="gramEnd"/>
+            <w:r>
+              <w:rPr>
+                <w:rFonts w:ascii="GDS Transport Website Light" w:eastAsia="Times New Roman" w:hAnsi="GDS Transport Website Light"/>
+                <w:color w:val="000000" w:themeColor="text1"/>
+                <w:sz w:val="24"/>
+                <w:szCs w:val="24"/>
+              </w:rPr>
+              <w:t>(gender)}&gt;&gt; &lt;&lt;gender&gt;&gt;&lt;&lt;es_&gt;&gt;</w:t>
             </w:r>
           </w:p>
         </w:tc>
@@ -576,7 +816,78 @@
                 <w:sz w:val="24"/>
                 <w:szCs w:val="24"/>
               </w:rPr>
-              <w:t>&lt;&lt;cs_{!isBlank(dateOfBirth)}&gt;&gt; Born &lt;&lt;dateOfBirth&gt;&gt;&lt;&lt;es_&gt;&gt;</w:t>
+              <w:t>&lt;&lt;cs_</w:t>
+            </w:r>
+            <w:proofErr w:type="gramStart"/>
+            <w:r>
+              <w:rPr>
+                <w:rFonts w:ascii="GDS Transport Website Light" w:eastAsia="Times New Roman" w:hAnsi="GDS Transport Website Light"/>
+                <w:color w:val="000000" w:themeColor="text1"/>
+                <w:sz w:val="24"/>
+                <w:szCs w:val="24"/>
+              </w:rPr>
+              <w:t>{!</w:t>
+            </w:r>
+            <w:proofErr w:type="spellStart"/>
+            <w:r>
+              <w:rPr>
+                <w:rFonts w:ascii="GDS Transport Website Light" w:eastAsia="Times New Roman" w:hAnsi="GDS Transport Website Light"/>
+                <w:color w:val="000000" w:themeColor="text1"/>
+                <w:sz w:val="24"/>
+                <w:szCs w:val="24"/>
+              </w:rPr>
+              <w:t>isBlank</w:t>
+            </w:r>
+            <w:proofErr w:type="spellEnd"/>
+            <w:proofErr w:type="gramEnd"/>
+            <w:r>
+              <w:rPr>
+                <w:rFonts w:ascii="GDS Transport Website Light" w:eastAsia="Times New Roman" w:hAnsi="GDS Transport Website Light"/>
+                <w:color w:val="000000" w:themeColor="text1"/>
+                <w:sz w:val="24"/>
+                <w:szCs w:val="24"/>
+              </w:rPr>
+              <w:t>(</w:t>
+            </w:r>
+            <w:proofErr w:type="spellStart"/>
+            <w:r>
+              <w:rPr>
+                <w:rFonts w:ascii="GDS Transport Website Light" w:eastAsia="Times New Roman" w:hAnsi="GDS Transport Website Light"/>
+                <w:color w:val="000000" w:themeColor="text1"/>
+                <w:sz w:val="24"/>
+                <w:szCs w:val="24"/>
+              </w:rPr>
+              <w:t>dateOfBirth</w:t>
+            </w:r>
+            <w:proofErr w:type="spellEnd"/>
+            <w:r>
+              <w:rPr>
+                <w:rFonts w:ascii="GDS Transport Website Light" w:eastAsia="Times New Roman" w:hAnsi="GDS Transport Website Light"/>
+                <w:color w:val="000000" w:themeColor="text1"/>
+                <w:sz w:val="24"/>
+                <w:szCs w:val="24"/>
+              </w:rPr>
+              <w:t>)}&gt;&gt; Born &lt;&lt;</w:t>
+            </w:r>
+            <w:proofErr w:type="spellStart"/>
+            <w:r>
+              <w:rPr>
+                <w:rFonts w:ascii="GDS Transport Website Light" w:eastAsia="Times New Roman" w:hAnsi="GDS Transport Website Light"/>
+                <w:color w:val="000000" w:themeColor="text1"/>
+                <w:sz w:val="24"/>
+                <w:szCs w:val="24"/>
+              </w:rPr>
+              <w:t>dateOfBirth</w:t>
+            </w:r>
+            <w:proofErr w:type="spellEnd"/>
+            <w:r>
+              <w:rPr>
+                <w:rFonts w:ascii="GDS Transport Website Light" w:eastAsia="Times New Roman" w:hAnsi="GDS Transport Website Light"/>
+                <w:color w:val="000000" w:themeColor="text1"/>
+                <w:sz w:val="24"/>
+                <w:szCs w:val="24"/>
+              </w:rPr>
+              <w:t>&gt;&gt;&lt;&lt;es_&gt;&gt;</w:t>
             </w:r>
           </w:p>
         </w:tc>
@@ -612,7 +923,27 @@
                 <w:sz w:val="24"/>
                 <w:szCs w:val="24"/>
               </w:rPr>
-              <w:t>&lt;&lt;er_children&gt;&gt;</w:t>
+              <w:t>&lt;&lt;</w:t>
+            </w:r>
+            <w:proofErr w:type="spellStart"/>
+            <w:r>
+              <w:rPr>
+                <w:rFonts w:ascii="GDS Transport Website Light" w:eastAsia="Times New Roman" w:hAnsi="GDS Transport Website Light"/>
+                <w:color w:val="000000" w:themeColor="text1"/>
+                <w:sz w:val="24"/>
+                <w:szCs w:val="24"/>
+              </w:rPr>
+              <w:t>er_children</w:t>
+            </w:r>
+            <w:proofErr w:type="spellEnd"/>
+            <w:r>
+              <w:rPr>
+                <w:rFonts w:ascii="GDS Transport Website Light" w:eastAsia="Times New Roman" w:hAnsi="GDS Transport Website Light"/>
+                <w:color w:val="000000" w:themeColor="text1"/>
+                <w:sz w:val="24"/>
+                <w:szCs w:val="24"/>
+              </w:rPr>
+              <w:t>&gt;&gt;</w:t>
             </w:r>
           </w:p>
         </w:tc>
@@ -684,21 +1015,9 @@
           <w:sz w:val="24"/>
           <w:szCs w:val="24"/>
         </w:rPr>
-        <w:t>&lt;&lt;cs_{!isBlank(childrenDescription)}&gt;&gt;</w:t>
-      </w:r>
-    </w:p>
-    <w:p>
-      <w:pPr>
-        <w:ind w:left="-567" w:right="-608"/>
-        <w:rPr>
-          <w:rFonts w:ascii="GDS Transport Website Light" w:eastAsia="Times New Roman" w:hAnsi="GDS Transport Website Light"/>
-          <w:b/>
-          <w:bCs/>
-          <w:color w:val="000000" w:themeColor="text1"/>
-          <w:sz w:val="24"/>
-          <w:szCs w:val="24"/>
-        </w:rPr>
-      </w:pPr>
+        <w:t>&lt;&lt;cs_</w:t>
+      </w:r>
+      <w:proofErr w:type="gramStart"/>
       <w:r>
         <w:rPr>
           <w:rFonts w:ascii="GDS Transport Website Light" w:hAnsi="GDS Transport Website Light" w:cs="Times New Roman"/>
@@ -708,19 +1027,83 @@
           <w:sz w:val="24"/>
           <w:szCs w:val="24"/>
         </w:rPr>
-        <w:t xml:space="preserve">Description of </w:t>
-      </w:r>
-      <w:r>
-        <w:rPr>
-          <w:rFonts w:ascii="GDS Transport Website Light" w:eastAsia="Times New Roman" w:hAnsi="GDS Transport Website Light" w:cs="Times New Roman"/>
+        <w:t>{!</w:t>
+      </w:r>
+      <w:proofErr w:type="spellStart"/>
+      <w:r>
+        <w:rPr>
+          <w:rFonts w:ascii="GDS Transport Website Light" w:hAnsi="GDS Transport Website Light" w:cs="Times New Roman"/>
           <w:b/>
           <w:bCs/>
-          <w:noProof/>
-          <w:sz w:val="24"/>
-          <w:szCs w:val="24"/>
-        </w:rPr>
-        <w:t>&lt;&lt;cs_{childrenCount &lt;2}&gt;&gt;child&lt;&lt;else&gt;&gt;children&lt;&lt;es_&gt;&gt;</w:t>
-      </w:r>
+          <w:color w:val="000000"/>
+          <w:sz w:val="24"/>
+          <w:szCs w:val="24"/>
+        </w:rPr>
+        <w:t>isBlank</w:t>
+      </w:r>
+      <w:proofErr w:type="spellEnd"/>
+      <w:proofErr w:type="gramEnd"/>
+      <w:r>
+        <w:rPr>
+          <w:rFonts w:ascii="GDS Transport Website Light" w:hAnsi="GDS Transport Website Light" w:cs="Times New Roman"/>
+          <w:b/>
+          <w:bCs/>
+          <w:color w:val="000000"/>
+          <w:sz w:val="24"/>
+          <w:szCs w:val="24"/>
+        </w:rPr>
+        <w:t>(</w:t>
+      </w:r>
+      <w:proofErr w:type="spellStart"/>
+      <w:r>
+        <w:rPr>
+          <w:rFonts w:ascii="GDS Transport Website Light" w:hAnsi="GDS Transport Website Light" w:cs="Times New Roman"/>
+          <w:b/>
+          <w:bCs/>
+          <w:color w:val="000000"/>
+          <w:sz w:val="24"/>
+          <w:szCs w:val="24"/>
+        </w:rPr>
+        <w:t>childrenDescription</w:t>
+      </w:r>
+      <w:proofErr w:type="spellEnd"/>
+      <w:r>
+        <w:rPr>
+          <w:rFonts w:ascii="GDS Transport Website Light" w:hAnsi="GDS Transport Website Light" w:cs="Times New Roman"/>
+          <w:b/>
+          <w:bCs/>
+          <w:color w:val="000000"/>
+          <w:sz w:val="24"/>
+          <w:szCs w:val="24"/>
+        </w:rPr>
+        <w:t>)}&gt;&gt;</w:t>
+      </w:r>
+    </w:p>
+    <w:p>
+      <w:pPr>
+        <w:ind w:left="-567" w:right="-608"/>
+        <w:rPr>
+          <w:rFonts w:ascii="GDS Transport Website Light" w:eastAsia="Times New Roman" w:hAnsi="GDS Transport Website Light"/>
+          <w:b/>
+          <w:bCs/>
+          <w:color w:val="000000" w:themeColor="text1"/>
+          <w:sz w:val="24"/>
+          <w:szCs w:val="24"/>
+        </w:rPr>
+      </w:pPr>
+      <w:r>
+        <w:rPr>
+          <w:rFonts w:ascii="GDS Transport Website Light" w:hAnsi="GDS Transport Website Light" w:cs="Times New Roman"/>
+          <w:b/>
+          <w:bCs/>
+          <w:color w:val="000000"/>
+          <w:sz w:val="24"/>
+          <w:szCs w:val="24"/>
+        </w:rPr>
+        <w:t>Description</w:t>
+      </w:r>
+      <w:bookmarkStart w:id="0" w:name="_GoBack"/>
+      <w:bookmarkEnd w:id="0"/>
     </w:p>
     <w:tbl>
       <w:tblPr>
@@ -776,7 +1159,27 @@
                 <w:sz w:val="24"/>
                 <w:szCs w:val="24"/>
               </w:rPr>
-              <w:t>&lt;&lt;childrenDescription&gt;&gt;</w:t>
+              <w:t>&lt;&lt;</w:t>
+            </w:r>
+            <w:proofErr w:type="spellStart"/>
+            <w:r>
+              <w:rPr>
+                <w:rFonts w:ascii="GDS Transport Website Light" w:eastAsia="Times New Roman" w:hAnsi="GDS Transport Website Light" w:cs="Times New Roman"/>
+                <w:color w:val="000000" w:themeColor="text1"/>
+                <w:sz w:val="24"/>
+                <w:szCs w:val="24"/>
+              </w:rPr>
+              <w:t>childrenDescription</w:t>
+            </w:r>
+            <w:proofErr w:type="spellEnd"/>
+            <w:r>
+              <w:rPr>
+                <w:rFonts w:ascii="GDS Transport Website Light" w:eastAsia="Times New Roman" w:hAnsi="GDS Transport Website Light" w:cs="Times New Roman"/>
+                <w:color w:val="000000" w:themeColor="text1"/>
+                <w:sz w:val="24"/>
+                <w:szCs w:val="24"/>
+              </w:rPr>
+              <w:t>&gt;&gt;</w:t>
             </w:r>
           </w:p>
         </w:tc>
@@ -1119,8 +1522,6 @@
         </w:rPr>
         <w:t xml:space="preserve"> </w:t>
       </w:r>
-      <w:bookmarkStart w:id="0" w:name="_GoBack"/>
-      <w:bookmarkEnd w:id="0"/>
       <w:r>
         <w:rPr>
           <w:rFonts w:ascii="GDS Transport Website Light" w:eastAsia="Times New Roman" w:hAnsi="GDS Transport Website Light" w:cs="Times New Roman"/>
@@ -3363,7 +3764,7 @@
 </file>
 
 <file path=customXml/itemProps1.xml><?xml version="1.0" encoding="utf-8"?>
-<ds:datastoreItem xmlns:ds="http://schemas.openxmlformats.org/officeDocument/2006/customXml" ds:itemID="{CD747BB8-5BD8-D045-B6C6-002103902EB7}">
+<ds:datastoreItem xmlns:ds="http://schemas.openxmlformats.org/officeDocument/2006/customXml" ds:itemID="{630338ED-B6AB-BB4B-BFDD-93EF67D80F38}">
   <ds:schemaRefs>
     <ds:schemaRef ds:uri="http://schemas.openxmlformats.org/officeDocument/2006/bibliography"/>
   </ds:schemaRefs>

</xml_diff>

<commit_message>
FPLA-830: PO review changes
</commit_message>
<xml_diff>
--- a/docker/docmosis/templates/FL-PLW-GOR-ENG-00228.docx
+++ b/docker/docmosis/templates/FL-PLW-GOR-ENG-00228.docx
@@ -996,7 +996,7 @@
     </w:tbl>
     <w:p>
       <w:pPr>
-        <w:ind w:left="-567" w:right="-608"/>
+        <w:ind w:right="-608" w:hanging="567"/>
         <w:rPr>
           <w:rFonts w:ascii="GDS Transport Website Light" w:hAnsi="GDS Transport Website Light" w:cs="Times New Roman"/>
           <w:b/>
@@ -1078,19 +1078,6 @@
         </w:rPr>
         <w:t>)}&gt;&gt;</w:t>
       </w:r>
-    </w:p>
-    <w:p>
-      <w:pPr>
-        <w:ind w:left="-567" w:right="-608"/>
-        <w:rPr>
-          <w:rFonts w:ascii="GDS Transport Website Light" w:eastAsia="Times New Roman" w:hAnsi="GDS Transport Website Light"/>
-          <w:b/>
-          <w:bCs/>
-          <w:color w:val="000000" w:themeColor="text1"/>
-          <w:sz w:val="24"/>
-          <w:szCs w:val="24"/>
-        </w:rPr>
-      </w:pPr>
       <w:r>
         <w:rPr>
           <w:rFonts w:ascii="GDS Transport Website Light" w:hAnsi="GDS Transport Website Light" w:cs="Times New Roman"/>
@@ -1102,8 +1089,6 @@
         </w:rPr>
         <w:t>Description</w:t>
       </w:r>
-      <w:bookmarkStart w:id="0" w:name="_GoBack"/>
-      <w:bookmarkEnd w:id="0"/>
     </w:p>
     <w:tbl>
       <w:tblPr>
@@ -1133,7 +1118,7 @@
           <w:tcPr>
             <w:tcW w:w="10219" w:type="dxa"/>
             <w:tcBorders>
-              <w:top w:val="nil"/>
+              <w:top w:val="single" w:sz="12" w:space="0" w:color="auto"/>
             </w:tcBorders>
             <w:tcMar>
               <w:top w:w="100" w:type="dxa"/>
@@ -1152,6 +1137,15 @@
                 <w:szCs w:val="24"/>
               </w:rPr>
             </w:pPr>
+            <w:r>
+              <w:rPr>
+                <w:rFonts w:ascii="GDS Transport Website Light" w:eastAsia="Times New Roman" w:hAnsi="GDS Transport Website Light" w:cs="Times New Roman"/>
+                <w:color w:val="000000" w:themeColor="text1"/>
+                <w:sz w:val="24"/>
+                <w:szCs w:val="24"/>
+              </w:rPr>
+              <w:t xml:space="preserve"> </w:t>
+            </w:r>
             <w:r>
               <w:rPr>
                 <w:rFonts w:ascii="GDS Transport Website Light" w:eastAsia="Times New Roman" w:hAnsi="GDS Transport Website Light" w:cs="Times New Roman"/>
@@ -1208,16 +1202,6 @@
         <w:ind w:left="-567" w:right="-608"/>
         <w:rPr>
           <w:rFonts w:ascii="GDS Transport Website Light" w:eastAsia="Times New Roman" w:hAnsi="GDS Transport Website Light" w:cs="Times New Roman"/>
-          <w:sz w:val="24"/>
-          <w:szCs w:val="24"/>
-        </w:rPr>
-      </w:pPr>
-    </w:p>
-    <w:p>
-      <w:pPr>
-        <w:ind w:left="-567" w:right="-608"/>
-        <w:rPr>
-          <w:rFonts w:ascii="GDS Transport Website Light" w:eastAsia="Times New Roman" w:hAnsi="GDS Transport Website Light" w:cs="Times New Roman"/>
           <w:noProof/>
           <w:sz w:val="24"/>
           <w:szCs w:val="24"/>
@@ -1297,39 +1281,19 @@
           <w:sz w:val="24"/>
           <w:szCs w:val="24"/>
         </w:rPr>
-        <w:t>hildren&lt;&lt;es_&gt;&gt;.</w:t>
-      </w:r>
-    </w:p>
-    <w:p>
-      <w:pPr>
-        <w:ind w:left="-567" w:right="-608"/>
-        <w:rPr>
-          <w:rFonts w:ascii="GDS Transport Website Light" w:eastAsia="Times New Roman" w:hAnsi="GDS Transport Website Light" w:cs="Times New Roman"/>
-          <w:noProof/>
-          <w:sz w:val="24"/>
-          <w:szCs w:val="24"/>
-        </w:rPr>
-      </w:pPr>
-    </w:p>
-    <w:p>
-      <w:pPr>
-        <w:ind w:left="-567" w:right="-608"/>
-        <w:rPr>
-          <w:rFonts w:ascii="GDS Transport Website Light" w:eastAsia="Times New Roman" w:hAnsi="GDS Transport Website Light" w:cs="Times New Roman"/>
-          <w:noProof/>
-          <w:sz w:val="24"/>
-          <w:szCs w:val="24"/>
-        </w:rPr>
-      </w:pPr>
-      <w:r>
-        <w:rPr>
-          <w:rFonts w:ascii="GDS Transport Website Light" w:eastAsia="Times New Roman" w:hAnsi="GDS Transport Website Light" w:cs="Times New Roman"/>
-          <w:noProof/>
-          <w:sz w:val="24"/>
-          <w:szCs w:val="24"/>
-        </w:rPr>
-        <w:t>&lt;&lt;cs_{epoType=’REMOVE_TO_ACCOMMODATION’ }&gt;&gt;</w:t>
-      </w:r>
+        <w:t>hildren&lt;&lt;es_&gt;&gt;.&lt;&lt;cs_{epoType=’REMOVE_TO_ACCOMMODATION’ }&gt;&gt;</w:t>
+      </w:r>
+    </w:p>
+    <w:p>
+      <w:pPr>
+        <w:ind w:left="-567" w:right="-608"/>
+        <w:rPr>
+          <w:rFonts w:ascii="GDS Transport Website Light" w:eastAsia="Times New Roman" w:hAnsi="GDS Transport Website Light" w:cs="Times New Roman"/>
+          <w:noProof/>
+          <w:sz w:val="24"/>
+          <w:szCs w:val="24"/>
+        </w:rPr>
+      </w:pPr>
     </w:p>
     <w:p>
       <w:pPr>
@@ -1384,39 +1348,19 @@
           <w:sz w:val="24"/>
           <w:szCs w:val="24"/>
         </w:rPr>
-        <w:t>hildren&lt;&lt;es_&gt;&gt; to accommodation provided by or on behalf of the applicant.</w:t>
-      </w:r>
-    </w:p>
-    <w:p>
-      <w:pPr>
-        <w:ind w:left="-567" w:right="-608"/>
-        <w:rPr>
-          <w:rFonts w:ascii="GDS Transport Website Light" w:eastAsia="Times New Roman" w:hAnsi="GDS Transport Website Light" w:cs="Times New Roman"/>
-          <w:noProof/>
-          <w:sz w:val="24"/>
-          <w:szCs w:val="24"/>
-        </w:rPr>
-      </w:pPr>
-    </w:p>
-    <w:p>
-      <w:pPr>
-        <w:ind w:left="-567" w:right="-608"/>
-        <w:rPr>
-          <w:rFonts w:ascii="GDS Transport Website Light" w:eastAsia="Times New Roman" w:hAnsi="GDS Transport Website Light" w:cs="Times New Roman"/>
-          <w:noProof/>
-          <w:sz w:val="24"/>
-          <w:szCs w:val="24"/>
-        </w:rPr>
-      </w:pPr>
-      <w:r>
-        <w:rPr>
-          <w:rFonts w:ascii="GDS Transport Website Light" w:eastAsia="Times New Roman" w:hAnsi="GDS Transport Website Light" w:cs="Times New Roman"/>
-          <w:noProof/>
-          <w:sz w:val="24"/>
-          <w:szCs w:val="24"/>
-        </w:rPr>
-        <w:t>&lt;&lt;es_&gt;&gt;&lt;&lt;cs_{epoType=’PREVENT_REMOVAL’}&gt;&gt;</w:t>
-      </w:r>
+        <w:t>hildren&lt;&lt;es_&gt;&gt; to accommodation provided by or on behalf of the applicant.&lt;&lt;es_&gt;&gt;&lt;&lt;cs_{epoType=’PREVENT_REMOVAL’}&gt;&gt;</w:t>
+      </w:r>
+    </w:p>
+    <w:p>
+      <w:pPr>
+        <w:ind w:left="-567" w:right="-608"/>
+        <w:rPr>
+          <w:rFonts w:ascii="GDS Transport Website Light" w:eastAsia="Times New Roman" w:hAnsi="GDS Transport Website Light" w:cs="Times New Roman"/>
+          <w:noProof/>
+          <w:sz w:val="24"/>
+          <w:szCs w:val="24"/>
+        </w:rPr>
+      </w:pPr>
     </w:p>
     <w:p>
       <w:pPr>
@@ -1471,30 +1415,28 @@
           <w:sz w:val="24"/>
           <w:szCs w:val="24"/>
         </w:rPr>
-        <w:t>hildren&lt;&lt;es_&gt;&gt; being removed from &lt;&lt;removalAddress&gt;&gt;</w:t>
-      </w:r>
-    </w:p>
-    <w:p>
-      <w:pPr>
-        <w:ind w:left="-567" w:right="-608"/>
-        <w:rPr>
-          <w:rFonts w:ascii="GDS Transport Website Light" w:eastAsia="Times New Roman" w:hAnsi="GDS Transport Website Light" w:cs="Times New Roman"/>
-          <w:noProof/>
-          <w:sz w:val="24"/>
-          <w:szCs w:val="24"/>
-        </w:rPr>
-      </w:pPr>
-    </w:p>
-    <w:p>
-      <w:pPr>
-        <w:ind w:left="-567" w:right="-608"/>
-        <w:rPr>
-          <w:rFonts w:ascii="GDS Transport Website Light" w:eastAsia="Times New Roman" w:hAnsi="GDS Transport Website Light" w:cs="Times New Roman"/>
-          <w:noProof/>
-          <w:sz w:val="24"/>
-          <w:szCs w:val="24"/>
-        </w:rPr>
-      </w:pPr>
+        <w:t xml:space="preserve">hildren&lt;&lt;es_&gt;&gt; being removed from </w:t>
+      </w:r>
+      <w:bookmarkStart w:id="0" w:name="_GoBack"/>
+      <w:bookmarkEnd w:id="0"/>
+      <w:r>
+        <w:rPr>
+          <w:rFonts w:ascii="GDS Transport Website Light" w:eastAsia="Times New Roman" w:hAnsi="GDS Transport Website Light" w:cs="Times New Roman"/>
+          <w:noProof/>
+          <w:sz w:val="24"/>
+          <w:szCs w:val="24"/>
+        </w:rPr>
+        <w:t>&lt;&lt;removalAddress&gt;&gt;</w:t>
+      </w:r>
+      <w:r>
+        <w:rPr>
+          <w:rFonts w:ascii="GDS Transport Website Light" w:eastAsia="Times New Roman" w:hAnsi="GDS Transport Website Light" w:cs="Times New Roman"/>
+          <w:noProof/>
+          <w:sz w:val="24"/>
+          <w:szCs w:val="24"/>
+        </w:rPr>
+        <w:t>.</w:t>
+      </w:r>
       <w:r>
         <w:rPr>
           <w:rFonts w:ascii="GDS Transport Website Light" w:eastAsia="Times New Roman" w:hAnsi="GDS Transport Website Light" w:cs="Times New Roman"/>
@@ -1511,7 +1453,38 @@
           <w:sz w:val="24"/>
           <w:szCs w:val="24"/>
         </w:rPr>
-        <w:t>&lt;&lt;cs_{includePhrase=’Yes’}&gt;&gt;This order directs that any person who can produce the</w:t>
+        <w:t>&lt;&lt;cs_{includePhrase=’Yes’}&gt;&gt;</w:t>
+      </w:r>
+    </w:p>
+    <w:p>
+      <w:pPr>
+        <w:ind w:left="-567" w:right="-608"/>
+        <w:rPr>
+          <w:rFonts w:ascii="GDS Transport Website Light" w:eastAsia="Times New Roman" w:hAnsi="GDS Transport Website Light" w:cs="Times New Roman"/>
+          <w:noProof/>
+          <w:sz w:val="24"/>
+          <w:szCs w:val="24"/>
+        </w:rPr>
+      </w:pPr>
+    </w:p>
+    <w:p>
+      <w:pPr>
+        <w:ind w:left="-567" w:right="-608"/>
+        <w:rPr>
+          <w:rFonts w:ascii="GDS Transport Website Light" w:eastAsia="Times New Roman" w:hAnsi="GDS Transport Website Light" w:cs="Times New Roman"/>
+          <w:noProof/>
+          <w:sz w:val="24"/>
+          <w:szCs w:val="24"/>
+        </w:rPr>
+      </w:pPr>
+      <w:r>
+        <w:rPr>
+          <w:rFonts w:ascii="GDS Transport Website Light" w:eastAsia="Times New Roman" w:hAnsi="GDS Transport Website Light" w:cs="Times New Roman"/>
+          <w:noProof/>
+          <w:sz w:val="24"/>
+          <w:szCs w:val="24"/>
+        </w:rPr>
+        <w:t>This order directs that any person who can produce the</w:t>
       </w:r>
       <w:r>
         <w:rPr>
@@ -1565,7 +1538,47 @@
           <w:sz w:val="24"/>
           <w:szCs w:val="24"/>
         </w:rPr>
-        <w:t>hildren&lt;&lt;es_&gt;&gt; to the applicant must do so.</w:t>
+        <w:t>hildren&lt;&lt;es_&gt;&gt; to the applicant must do so.&lt;&lt;es_&gt;&gt;</w:t>
+      </w:r>
+      <w:r>
+        <w:rPr>
+          <w:rFonts w:ascii="GDS Transport Website Light" w:eastAsia="Times New Roman" w:hAnsi="GDS Transport Website Light" w:cs="Times New Roman"/>
+          <w:noProof/>
+          <w:sz w:val="24"/>
+          <w:szCs w:val="24"/>
+        </w:rPr>
+        <w:t>&lt;&lt;cs_{!isBlank(furtherDirections)}&gt;&gt;</w:t>
+      </w:r>
+    </w:p>
+    <w:p>
+      <w:pPr>
+        <w:ind w:left="-567" w:right="-608"/>
+        <w:rPr>
+          <w:rFonts w:ascii="GDS Transport Website Light" w:eastAsia="Times New Roman" w:hAnsi="GDS Transport Website Light" w:cs="Times New Roman"/>
+          <w:noProof/>
+          <w:sz w:val="24"/>
+          <w:szCs w:val="24"/>
+        </w:rPr>
+      </w:pPr>
+    </w:p>
+    <w:p>
+      <w:pPr>
+        <w:ind w:left="-567" w:right="-608"/>
+        <w:rPr>
+          <w:rFonts w:ascii="GDS Transport Website Light" w:eastAsia="Times New Roman" w:hAnsi="GDS Transport Website Light" w:cs="Times New Roman"/>
+          <w:noProof/>
+          <w:sz w:val="24"/>
+          <w:szCs w:val="24"/>
+        </w:rPr>
+      </w:pPr>
+      <w:r>
+        <w:rPr>
+          <w:rFonts w:ascii="GDS Transport Website Light" w:eastAsia="Times New Roman" w:hAnsi="GDS Transport Website Light" w:cs="Times New Roman"/>
+          <w:noProof/>
+          <w:sz w:val="24"/>
+          <w:szCs w:val="24"/>
+        </w:rPr>
+        <w:t>&lt;&lt;furtherDirections&gt;&gt;</w:t>
       </w:r>
     </w:p>
     <w:p>
@@ -1605,57 +1618,28 @@
           <w:sz w:val="24"/>
           <w:szCs w:val="24"/>
         </w:rPr>
-        <w:t>&lt;&lt;cs_{!isBlank(furtherDirections)}&gt;&gt;</w:t>
-      </w:r>
-      <w:r>
-        <w:rPr>
-          <w:rFonts w:ascii="GDS Transport Website Light" w:eastAsia="Times New Roman" w:hAnsi="GDS Transport Website Light" w:cs="Times New Roman"/>
-          <w:noProof/>
-          <w:sz w:val="24"/>
-          <w:szCs w:val="24"/>
-        </w:rPr>
-        <w:t>&lt;&lt;furtherDirections&gt;&gt;</w:t>
-      </w:r>
-    </w:p>
-    <w:p>
-      <w:pPr>
-        <w:ind w:left="-567" w:right="-608"/>
-        <w:rPr>
-          <w:rFonts w:ascii="GDS Transport Website Light" w:eastAsia="Times New Roman" w:hAnsi="GDS Transport Website Light" w:cs="Times New Roman"/>
-          <w:noProof/>
-          <w:sz w:val="24"/>
-          <w:szCs w:val="24"/>
-        </w:rPr>
-      </w:pPr>
-    </w:p>
-    <w:p>
-      <w:pPr>
-        <w:ind w:left="-567" w:right="-608"/>
-        <w:rPr>
-          <w:rFonts w:ascii="GDS Transport Website Light" w:eastAsia="Times New Roman" w:hAnsi="GDS Transport Website Light" w:cs="Times New Roman"/>
-          <w:noProof/>
-          <w:sz w:val="24"/>
-          <w:szCs w:val="24"/>
-        </w:rPr>
-      </w:pPr>
-      <w:r>
-        <w:rPr>
-          <w:rFonts w:ascii="GDS Transport Website Light" w:eastAsia="Times New Roman" w:hAnsi="GDS Transport Website Light" w:cs="Times New Roman"/>
-          <w:noProof/>
-          <w:sz w:val="24"/>
-          <w:szCs w:val="24"/>
-        </w:rPr>
-        <w:t>&lt;&lt;es_&gt;&gt;</w:t>
-      </w:r>
-      <w:r>
-        <w:rPr>
-          <w:rFonts w:ascii="GDS Transport Website Light" w:eastAsia="Times New Roman" w:hAnsi="GDS Transport Website Light" w:cs="Times New Roman"/>
-          <w:noProof/>
-          <w:sz w:val="24"/>
-          <w:szCs w:val="24"/>
-        </w:rPr>
         <w:t>This order starts on &lt;&lt;epoStartDateTime&gt;&gt;</w:t>
       </w:r>
+      <w:r>
+        <w:rPr>
+          <w:rFonts w:ascii="GDS Transport Website Light" w:eastAsia="Times New Roman" w:hAnsi="GDS Transport Website Light" w:cs="Times New Roman"/>
+          <w:noProof/>
+          <w:sz w:val="24"/>
+          <w:szCs w:val="24"/>
+        </w:rPr>
+        <w:t>.</w:t>
+      </w:r>
+    </w:p>
+    <w:p>
+      <w:pPr>
+        <w:ind w:left="-567" w:right="-608"/>
+        <w:rPr>
+          <w:rFonts w:ascii="GDS Transport Website Light" w:eastAsia="Times New Roman" w:hAnsi="GDS Transport Website Light" w:cs="Times New Roman"/>
+          <w:noProof/>
+          <w:sz w:val="24"/>
+          <w:szCs w:val="24"/>
+        </w:rPr>
+      </w:pPr>
     </w:p>
     <w:p>
       <w:pPr>
@@ -1699,6 +1683,17 @@
           <w:szCs w:val="24"/>
         </w:rPr>
         <w:t>ndDateTime&gt;&gt;</w:t>
+      </w:r>
+      <w:r>
+        <w:rPr>
+          <w:rFonts w:ascii="GDS Transport Website Light" w:eastAsia="Times New Roman" w:hAnsi="GDS Transport Website Light" w:cs="Times New Roman"/>
+          <w:b/>
+          <w:bCs/>
+          <w:noProof/>
+          <w:sz w:val="24"/>
+          <w:szCs w:val="24"/>
+        </w:rPr>
+        <w:t>.</w:t>
       </w:r>
     </w:p>
     <w:p>
@@ -3764,7 +3759,7 @@
 </file>
 
 <file path=customXml/itemProps1.xml><?xml version="1.0" encoding="utf-8"?>
-<ds:datastoreItem xmlns:ds="http://schemas.openxmlformats.org/officeDocument/2006/customXml" ds:itemID="{630338ED-B6AB-BB4B-BFDD-93EF67D80F38}">
+<ds:datastoreItem xmlns:ds="http://schemas.openxmlformats.org/officeDocument/2006/customXml" ds:itemID="{AA6D6018-FE56-E04A-90C7-473D314C73B4}">
   <ds:schemaRefs>
     <ds:schemaRef ds:uri="http://schemas.openxmlformats.org/officeDocument/2006/bibliography"/>
   </ds:schemaRefs>

</xml_diff>

<commit_message>
FPLA-830: Fixed epo template directions spacing issue
</commit_message>
<xml_diff>
--- a/docker/docmosis/templates/FL-PLW-GOR-ENG-00228.docx
+++ b/docker/docmosis/templates/FL-PLW-GOR-ENG-00228.docx
@@ -1415,231 +1415,262 @@
           <w:sz w:val="24"/>
           <w:szCs w:val="24"/>
         </w:rPr>
-        <w:t xml:space="preserve">hildren&lt;&lt;es_&gt;&gt; being removed from </w:t>
-      </w:r>
+        <w:t>hildren&lt;&lt;es_&gt;&gt; being removed from &lt;&lt;removalAddress&gt;&gt;</w:t>
+      </w:r>
+      <w:r>
+        <w:rPr>
+          <w:rFonts w:ascii="GDS Transport Website Light" w:eastAsia="Times New Roman" w:hAnsi="GDS Transport Website Light" w:cs="Times New Roman"/>
+          <w:noProof/>
+          <w:sz w:val="24"/>
+          <w:szCs w:val="24"/>
+        </w:rPr>
+        <w:t>.</w:t>
+      </w:r>
+      <w:r>
+        <w:rPr>
+          <w:rFonts w:ascii="GDS Transport Website Light" w:eastAsia="Times New Roman" w:hAnsi="GDS Transport Website Light" w:cs="Times New Roman"/>
+          <w:noProof/>
+          <w:sz w:val="24"/>
+          <w:szCs w:val="24"/>
+        </w:rPr>
+        <w:t>&lt;&lt;es_&gt;&gt;</w:t>
+      </w:r>
+      <w:r>
+        <w:rPr>
+          <w:rFonts w:ascii="GDS Transport Website Light" w:eastAsia="Times New Roman" w:hAnsi="GDS Transport Website Light" w:cs="Times New Roman"/>
+          <w:noProof/>
+          <w:sz w:val="24"/>
+          <w:szCs w:val="24"/>
+        </w:rPr>
+        <w:t>&lt;&lt;cs_{includePhrase=’Yes’}&gt;&gt;</w:t>
+      </w:r>
+    </w:p>
+    <w:p>
+      <w:pPr>
+        <w:ind w:left="-567" w:right="-608"/>
+        <w:rPr>
+          <w:rFonts w:ascii="GDS Transport Website Light" w:eastAsia="Times New Roman" w:hAnsi="GDS Transport Website Light" w:cs="Times New Roman"/>
+          <w:noProof/>
+          <w:sz w:val="24"/>
+          <w:szCs w:val="24"/>
+        </w:rPr>
+      </w:pPr>
+    </w:p>
+    <w:p>
+      <w:pPr>
+        <w:ind w:left="-567" w:right="-608"/>
+        <w:rPr>
+          <w:rFonts w:ascii="GDS Transport Website Light" w:eastAsia="Times New Roman" w:hAnsi="GDS Transport Website Light" w:cs="Times New Roman"/>
+          <w:noProof/>
+          <w:sz w:val="24"/>
+          <w:szCs w:val="24"/>
+        </w:rPr>
+      </w:pPr>
+      <w:r>
+        <w:rPr>
+          <w:rFonts w:ascii="GDS Transport Website Light" w:eastAsia="Times New Roman" w:hAnsi="GDS Transport Website Light" w:cs="Times New Roman"/>
+          <w:noProof/>
+          <w:sz w:val="24"/>
+          <w:szCs w:val="24"/>
+        </w:rPr>
+        <w:t>This order directs that any person who can produce the</w:t>
+      </w:r>
+      <w:r>
+        <w:rPr>
+          <w:rFonts w:ascii="GDS Transport Website Light" w:eastAsia="Times New Roman" w:hAnsi="GDS Transport Website Light" w:cs="Times New Roman"/>
+          <w:noProof/>
+          <w:sz w:val="24"/>
+          <w:szCs w:val="24"/>
+        </w:rPr>
+        <w:t xml:space="preserve"> </w:t>
+      </w:r>
+      <w:r>
+        <w:rPr>
+          <w:rFonts w:ascii="GDS Transport Website Light" w:eastAsia="Times New Roman" w:hAnsi="GDS Transport Website Light" w:cs="Times New Roman"/>
+          <w:noProof/>
+          <w:sz w:val="24"/>
+          <w:szCs w:val="24"/>
+        </w:rPr>
+        <w:t>&lt;&lt;cs_{childrenCount &lt;2}&gt;&gt;</w:t>
+      </w:r>
+      <w:r>
+        <w:rPr>
+          <w:rFonts w:ascii="GDS Transport Website Light" w:eastAsia="Times New Roman" w:hAnsi="GDS Transport Website Light" w:cs="Times New Roman"/>
+          <w:noProof/>
+          <w:sz w:val="24"/>
+          <w:szCs w:val="24"/>
+        </w:rPr>
+        <w:t>c</w:t>
+      </w:r>
+      <w:r>
+        <w:rPr>
+          <w:rFonts w:ascii="GDS Transport Website Light" w:eastAsia="Times New Roman" w:hAnsi="GDS Transport Website Light" w:cs="Times New Roman"/>
+          <w:noProof/>
+          <w:sz w:val="24"/>
+          <w:szCs w:val="24"/>
+        </w:rPr>
+        <w:t>hild&lt;&lt;else&gt;&gt;</w:t>
+      </w:r>
+      <w:r>
+        <w:rPr>
+          <w:rFonts w:ascii="GDS Transport Website Light" w:eastAsia="Times New Roman" w:hAnsi="GDS Transport Website Light" w:cs="Times New Roman"/>
+          <w:noProof/>
+          <w:sz w:val="24"/>
+          <w:szCs w:val="24"/>
+        </w:rPr>
+        <w:t>c</w:t>
+      </w:r>
+      <w:r>
+        <w:rPr>
+          <w:rFonts w:ascii="GDS Transport Website Light" w:eastAsia="Times New Roman" w:hAnsi="GDS Transport Website Light" w:cs="Times New Roman"/>
+          <w:noProof/>
+          <w:sz w:val="24"/>
+          <w:szCs w:val="24"/>
+        </w:rPr>
+        <w:t>hildren&lt;&lt;es_&gt;&gt; to the applicant must do so.&lt;&lt;es_&gt;&gt;</w:t>
+      </w:r>
+      <w:r>
+        <w:rPr>
+          <w:rFonts w:ascii="GDS Transport Website Light" w:eastAsia="Times New Roman" w:hAnsi="GDS Transport Website Light" w:cs="Times New Roman"/>
+          <w:noProof/>
+          <w:sz w:val="24"/>
+          <w:szCs w:val="24"/>
+        </w:rPr>
+        <w:t>&lt;&lt;cs_{!isBlank(furtherDirections)}&gt;&gt;</w:t>
+      </w:r>
+    </w:p>
+    <w:p>
+      <w:pPr>
+        <w:ind w:left="-567" w:right="-608"/>
+        <w:rPr>
+          <w:rFonts w:ascii="GDS Transport Website Light" w:eastAsia="Times New Roman" w:hAnsi="GDS Transport Website Light" w:cs="Times New Roman"/>
+          <w:noProof/>
+          <w:sz w:val="24"/>
+          <w:szCs w:val="24"/>
+        </w:rPr>
+      </w:pPr>
+    </w:p>
+    <w:p>
+      <w:pPr>
+        <w:ind w:left="-567" w:right="-608"/>
+        <w:rPr>
+          <w:rFonts w:ascii="GDS Transport Website Light" w:eastAsia="Times New Roman" w:hAnsi="GDS Transport Website Light" w:cs="Times New Roman"/>
+          <w:noProof/>
+          <w:sz w:val="24"/>
+          <w:szCs w:val="24"/>
+        </w:rPr>
+      </w:pPr>
+      <w:r>
+        <w:rPr>
+          <w:rFonts w:ascii="GDS Transport Website Light" w:eastAsia="Times New Roman" w:hAnsi="GDS Transport Website Light" w:cs="Times New Roman"/>
+          <w:noProof/>
+          <w:sz w:val="24"/>
+          <w:szCs w:val="24"/>
+        </w:rPr>
+        <w:t>&lt;&lt;furtherDirections&gt;&gt;</w:t>
+      </w:r>
+    </w:p>
+    <w:p>
+      <w:pPr>
+        <w:ind w:left="-567" w:right="-608"/>
+        <w:rPr>
+          <w:rFonts w:ascii="GDS Transport Website Light" w:eastAsia="Times New Roman" w:hAnsi="GDS Transport Website Light" w:cs="Times New Roman"/>
+          <w:noProof/>
+          <w:sz w:val="24"/>
+          <w:szCs w:val="24"/>
+        </w:rPr>
+      </w:pPr>
+      <w:r>
+        <w:rPr>
+          <w:rFonts w:ascii="GDS Transport Website Light" w:eastAsia="Times New Roman" w:hAnsi="GDS Transport Website Light" w:cs="Times New Roman"/>
+          <w:noProof/>
+          <w:sz w:val="24"/>
+          <w:szCs w:val="24"/>
+        </w:rPr>
+        <w:t>&lt;&lt;es_&gt;&gt;</w:t>
+      </w:r>
+      <w:r>
+        <w:rPr>
+          <w:rFonts w:ascii="GDS Transport Website Light" w:eastAsia="Times New Roman" w:hAnsi="GDS Transport Website Light" w:cs="Times New Roman"/>
+          <w:noProof/>
+          <w:sz w:val="24"/>
+          <w:szCs w:val="24"/>
+        </w:rPr>
+        <w:t>&lt;&lt;cs_{isBlank(furtherDirections)}&gt;&gt;</w:t>
+      </w:r>
+    </w:p>
+    <w:p>
+      <w:pPr>
+        <w:ind w:left="-567" w:right="-608"/>
+        <w:rPr>
+          <w:rFonts w:ascii="GDS Transport Website Light" w:eastAsia="Times New Roman" w:hAnsi="GDS Transport Website Light" w:cs="Times New Roman"/>
+          <w:noProof/>
+          <w:sz w:val="24"/>
+          <w:szCs w:val="24"/>
+        </w:rPr>
+      </w:pPr>
+    </w:p>
+    <w:p>
+      <w:pPr>
+        <w:ind w:left="-567" w:right="-608"/>
+        <w:rPr>
+          <w:rFonts w:ascii="GDS Transport Website Light" w:eastAsia="Times New Roman" w:hAnsi="GDS Transport Website Light" w:cs="Times New Roman"/>
+          <w:noProof/>
+          <w:sz w:val="24"/>
+          <w:szCs w:val="24"/>
+        </w:rPr>
+      </w:pPr>
+      <w:r>
+        <w:rPr>
+          <w:rFonts w:ascii="GDS Transport Website Light" w:eastAsia="Times New Roman" w:hAnsi="GDS Transport Website Light" w:cs="Times New Roman"/>
+          <w:noProof/>
+          <w:sz w:val="24"/>
+          <w:szCs w:val="24"/>
+        </w:rPr>
+        <w:t>&lt;&lt;es_&gt;&gt;</w:t>
+      </w:r>
+    </w:p>
+    <w:p>
+      <w:pPr>
+        <w:ind w:left="-567" w:right="-608"/>
+        <w:rPr>
+          <w:rFonts w:ascii="GDS Transport Website Light" w:eastAsia="Times New Roman" w:hAnsi="GDS Transport Website Light" w:cs="Times New Roman"/>
+          <w:noProof/>
+          <w:sz w:val="24"/>
+          <w:szCs w:val="24"/>
+        </w:rPr>
+      </w:pPr>
+      <w:r>
+        <w:rPr>
+          <w:rFonts w:ascii="GDS Transport Website Light" w:eastAsia="Times New Roman" w:hAnsi="GDS Transport Website Light" w:cs="Times New Roman"/>
+          <w:noProof/>
+          <w:sz w:val="24"/>
+          <w:szCs w:val="24"/>
+        </w:rPr>
+        <w:t>This order starts on &lt;&lt;epoStartDateTime&gt;&gt;</w:t>
+      </w:r>
+      <w:r>
+        <w:rPr>
+          <w:rFonts w:ascii="GDS Transport Website Light" w:eastAsia="Times New Roman" w:hAnsi="GDS Transport Website Light" w:cs="Times New Roman"/>
+          <w:noProof/>
+          <w:sz w:val="24"/>
+          <w:szCs w:val="24"/>
+        </w:rPr>
+        <w:t>.</w:t>
+      </w:r>
+    </w:p>
+    <w:p>
+      <w:pPr>
+        <w:ind w:left="-567" w:right="-608"/>
+        <w:rPr>
+          <w:rFonts w:ascii="GDS Transport Website Light" w:eastAsia="Times New Roman" w:hAnsi="GDS Transport Website Light" w:cs="Times New Roman"/>
+          <w:noProof/>
+          <w:sz w:val="24"/>
+          <w:szCs w:val="24"/>
+        </w:rPr>
+      </w:pPr>
       <w:bookmarkStart w:id="0" w:name="_GoBack"/>
       <w:bookmarkEnd w:id="0"/>
-      <w:r>
-        <w:rPr>
-          <w:rFonts w:ascii="GDS Transport Website Light" w:eastAsia="Times New Roman" w:hAnsi="GDS Transport Website Light" w:cs="Times New Roman"/>
-          <w:noProof/>
-          <w:sz w:val="24"/>
-          <w:szCs w:val="24"/>
-        </w:rPr>
-        <w:t>&lt;&lt;removalAddress&gt;&gt;</w:t>
-      </w:r>
-      <w:r>
-        <w:rPr>
-          <w:rFonts w:ascii="GDS Transport Website Light" w:eastAsia="Times New Roman" w:hAnsi="GDS Transport Website Light" w:cs="Times New Roman"/>
-          <w:noProof/>
-          <w:sz w:val="24"/>
-          <w:szCs w:val="24"/>
-        </w:rPr>
-        <w:t>.</w:t>
-      </w:r>
-      <w:r>
-        <w:rPr>
-          <w:rFonts w:ascii="GDS Transport Website Light" w:eastAsia="Times New Roman" w:hAnsi="GDS Transport Website Light" w:cs="Times New Roman"/>
-          <w:noProof/>
-          <w:sz w:val="24"/>
-          <w:szCs w:val="24"/>
-        </w:rPr>
-        <w:t>&lt;&lt;es_&gt;&gt;</w:t>
-      </w:r>
-      <w:r>
-        <w:rPr>
-          <w:rFonts w:ascii="GDS Transport Website Light" w:eastAsia="Times New Roman" w:hAnsi="GDS Transport Website Light" w:cs="Times New Roman"/>
-          <w:noProof/>
-          <w:sz w:val="24"/>
-          <w:szCs w:val="24"/>
-        </w:rPr>
-        <w:t>&lt;&lt;cs_{includePhrase=’Yes’}&gt;&gt;</w:t>
-      </w:r>
-    </w:p>
-    <w:p>
-      <w:pPr>
-        <w:ind w:left="-567" w:right="-608"/>
-        <w:rPr>
-          <w:rFonts w:ascii="GDS Transport Website Light" w:eastAsia="Times New Roman" w:hAnsi="GDS Transport Website Light" w:cs="Times New Roman"/>
-          <w:noProof/>
-          <w:sz w:val="24"/>
-          <w:szCs w:val="24"/>
-        </w:rPr>
-      </w:pPr>
-    </w:p>
-    <w:p>
-      <w:pPr>
-        <w:ind w:left="-567" w:right="-608"/>
-        <w:rPr>
-          <w:rFonts w:ascii="GDS Transport Website Light" w:eastAsia="Times New Roman" w:hAnsi="GDS Transport Website Light" w:cs="Times New Roman"/>
-          <w:noProof/>
-          <w:sz w:val="24"/>
-          <w:szCs w:val="24"/>
-        </w:rPr>
-      </w:pPr>
-      <w:r>
-        <w:rPr>
-          <w:rFonts w:ascii="GDS Transport Website Light" w:eastAsia="Times New Roman" w:hAnsi="GDS Transport Website Light" w:cs="Times New Roman"/>
-          <w:noProof/>
-          <w:sz w:val="24"/>
-          <w:szCs w:val="24"/>
-        </w:rPr>
-        <w:t>This order directs that any person who can produce the</w:t>
-      </w:r>
-      <w:r>
-        <w:rPr>
-          <w:rFonts w:ascii="GDS Transport Website Light" w:eastAsia="Times New Roman" w:hAnsi="GDS Transport Website Light" w:cs="Times New Roman"/>
-          <w:noProof/>
-          <w:sz w:val="24"/>
-          <w:szCs w:val="24"/>
-        </w:rPr>
-        <w:t xml:space="preserve"> </w:t>
-      </w:r>
-      <w:r>
-        <w:rPr>
-          <w:rFonts w:ascii="GDS Transport Website Light" w:eastAsia="Times New Roman" w:hAnsi="GDS Transport Website Light" w:cs="Times New Roman"/>
-          <w:noProof/>
-          <w:sz w:val="24"/>
-          <w:szCs w:val="24"/>
-        </w:rPr>
-        <w:t>&lt;&lt;cs_{childrenCount &lt;2}&gt;&gt;</w:t>
-      </w:r>
-      <w:r>
-        <w:rPr>
-          <w:rFonts w:ascii="GDS Transport Website Light" w:eastAsia="Times New Roman" w:hAnsi="GDS Transport Website Light" w:cs="Times New Roman"/>
-          <w:noProof/>
-          <w:sz w:val="24"/>
-          <w:szCs w:val="24"/>
-        </w:rPr>
-        <w:t>c</w:t>
-      </w:r>
-      <w:r>
-        <w:rPr>
-          <w:rFonts w:ascii="GDS Transport Website Light" w:eastAsia="Times New Roman" w:hAnsi="GDS Transport Website Light" w:cs="Times New Roman"/>
-          <w:noProof/>
-          <w:sz w:val="24"/>
-          <w:szCs w:val="24"/>
-        </w:rPr>
-        <w:t>hild&lt;&lt;else&gt;&gt;</w:t>
-      </w:r>
-      <w:r>
-        <w:rPr>
-          <w:rFonts w:ascii="GDS Transport Website Light" w:eastAsia="Times New Roman" w:hAnsi="GDS Transport Website Light" w:cs="Times New Roman"/>
-          <w:noProof/>
-          <w:sz w:val="24"/>
-          <w:szCs w:val="24"/>
-        </w:rPr>
-        <w:t>c</w:t>
-      </w:r>
-      <w:r>
-        <w:rPr>
-          <w:rFonts w:ascii="GDS Transport Website Light" w:eastAsia="Times New Roman" w:hAnsi="GDS Transport Website Light" w:cs="Times New Roman"/>
-          <w:noProof/>
-          <w:sz w:val="24"/>
-          <w:szCs w:val="24"/>
-        </w:rPr>
-        <w:t>hildren&lt;&lt;es_&gt;&gt; to the applicant must do so.&lt;&lt;es_&gt;&gt;</w:t>
-      </w:r>
-      <w:r>
-        <w:rPr>
-          <w:rFonts w:ascii="GDS Transport Website Light" w:eastAsia="Times New Roman" w:hAnsi="GDS Transport Website Light" w:cs="Times New Roman"/>
-          <w:noProof/>
-          <w:sz w:val="24"/>
-          <w:szCs w:val="24"/>
-        </w:rPr>
-        <w:t>&lt;&lt;cs_{!isBlank(furtherDirections)}&gt;&gt;</w:t>
-      </w:r>
-    </w:p>
-    <w:p>
-      <w:pPr>
-        <w:ind w:left="-567" w:right="-608"/>
-        <w:rPr>
-          <w:rFonts w:ascii="GDS Transport Website Light" w:eastAsia="Times New Roman" w:hAnsi="GDS Transport Website Light" w:cs="Times New Roman"/>
-          <w:noProof/>
-          <w:sz w:val="24"/>
-          <w:szCs w:val="24"/>
-        </w:rPr>
-      </w:pPr>
-    </w:p>
-    <w:p>
-      <w:pPr>
-        <w:ind w:left="-567" w:right="-608"/>
-        <w:rPr>
-          <w:rFonts w:ascii="GDS Transport Website Light" w:eastAsia="Times New Roman" w:hAnsi="GDS Transport Website Light" w:cs="Times New Roman"/>
-          <w:noProof/>
-          <w:sz w:val="24"/>
-          <w:szCs w:val="24"/>
-        </w:rPr>
-      </w:pPr>
-      <w:r>
-        <w:rPr>
-          <w:rFonts w:ascii="GDS Transport Website Light" w:eastAsia="Times New Roman" w:hAnsi="GDS Transport Website Light" w:cs="Times New Roman"/>
-          <w:noProof/>
-          <w:sz w:val="24"/>
-          <w:szCs w:val="24"/>
-        </w:rPr>
-        <w:t>&lt;&lt;furtherDirections&gt;&gt;</w:t>
-      </w:r>
-    </w:p>
-    <w:p>
-      <w:pPr>
-        <w:ind w:left="-567" w:right="-608"/>
-        <w:rPr>
-          <w:rFonts w:ascii="GDS Transport Website Light" w:eastAsia="Times New Roman" w:hAnsi="GDS Transport Website Light" w:cs="Times New Roman"/>
-          <w:noProof/>
-          <w:sz w:val="24"/>
-          <w:szCs w:val="24"/>
-        </w:rPr>
-      </w:pPr>
-      <w:r>
-        <w:rPr>
-          <w:rFonts w:ascii="GDS Transport Website Light" w:eastAsia="Times New Roman" w:hAnsi="GDS Transport Website Light" w:cs="Times New Roman"/>
-          <w:noProof/>
-          <w:sz w:val="24"/>
-          <w:szCs w:val="24"/>
-        </w:rPr>
-        <w:t>&lt;&lt;es_&gt;&gt;</w:t>
-      </w:r>
-    </w:p>
-    <w:p>
-      <w:pPr>
-        <w:ind w:left="-567" w:right="-608"/>
-        <w:rPr>
-          <w:rFonts w:ascii="GDS Transport Website Light" w:eastAsia="Times New Roman" w:hAnsi="GDS Transport Website Light" w:cs="Times New Roman"/>
-          <w:noProof/>
-          <w:sz w:val="24"/>
-          <w:szCs w:val="24"/>
-        </w:rPr>
-      </w:pPr>
-      <w:r>
-        <w:rPr>
-          <w:rFonts w:ascii="GDS Transport Website Light" w:eastAsia="Times New Roman" w:hAnsi="GDS Transport Website Light" w:cs="Times New Roman"/>
-          <w:noProof/>
-          <w:sz w:val="24"/>
-          <w:szCs w:val="24"/>
-        </w:rPr>
-        <w:t>This order starts on &lt;&lt;epoStartDateTime&gt;&gt;</w:t>
-      </w:r>
-      <w:r>
-        <w:rPr>
-          <w:rFonts w:ascii="GDS Transport Website Light" w:eastAsia="Times New Roman" w:hAnsi="GDS Transport Website Light" w:cs="Times New Roman"/>
-          <w:noProof/>
-          <w:sz w:val="24"/>
-          <w:szCs w:val="24"/>
-        </w:rPr>
-        <w:t>.</w:t>
-      </w:r>
-    </w:p>
-    <w:p>
-      <w:pPr>
-        <w:ind w:left="-567" w:right="-608"/>
-        <w:rPr>
-          <w:rFonts w:ascii="GDS Transport Website Light" w:eastAsia="Times New Roman" w:hAnsi="GDS Transport Website Light" w:cs="Times New Roman"/>
-          <w:noProof/>
-          <w:sz w:val="24"/>
-          <w:szCs w:val="24"/>
-        </w:rPr>
-      </w:pPr>
     </w:p>
     <w:p>
       <w:pPr>
@@ -1660,6 +1691,7 @@
           <w:sz w:val="24"/>
           <w:szCs w:val="24"/>
         </w:rPr>
+        <w:lastRenderedPageBreak/>
         <w:t>This order ends on &lt;&lt;</w:t>
       </w:r>
       <w:r>
@@ -3431,6 +3463,18 @@
     <w:uiPriority w:val="99"/>
     <w:rsid w:val="00FA123F"/>
   </w:style>
+  <w:style w:type="character" w:styleId="SubtleEmphasis">
+    <w:name w:val="Subtle Emphasis"/>
+    <w:basedOn w:val="DefaultParagraphFont"/>
+    <w:uiPriority w:val="19"/>
+    <w:qFormat/>
+    <w:rsid w:val="000B4D93"/>
+    <w:rPr>
+      <w:i/>
+      <w:iCs/>
+      <w:color w:val="404040" w:themeColor="text1" w:themeTint="BF"/>
+    </w:rPr>
+  </w:style>
 </w:styles>
 </file>
 
@@ -3759,7 +3803,7 @@
 </file>
 
 <file path=customXml/itemProps1.xml><?xml version="1.0" encoding="utf-8"?>
-<ds:datastoreItem xmlns:ds="http://schemas.openxmlformats.org/officeDocument/2006/customXml" ds:itemID="{AA6D6018-FE56-E04A-90C7-473D314C73B4}">
+<ds:datastoreItem xmlns:ds="http://schemas.openxmlformats.org/officeDocument/2006/customXml" ds:itemID="{F8031CBF-F45B-584A-B2D5-EBBFA6499CE0}">
   <ds:schemaRefs>
     <ds:schemaRef ds:uri="http://schemas.openxmlformats.org/officeDocument/2006/bibliography"/>
   </ds:schemaRefs>

</xml_diff>

<commit_message>
FPLA-830: Sentence case on epo fix
</commit_message>
<xml_diff>
--- a/docker/docmosis/templates/FL-PLW-GOR-ENG-00228.docx
+++ b/docker/docmosis/templates/FL-PLW-GOR-ENG-00228.docx
@@ -238,7 +238,51 @@
           <w:sz w:val="32"/>
           <w:szCs w:val="32"/>
         </w:rPr>
-        <w:t>Emergency Protection Order</w:t>
+        <w:t xml:space="preserve">Emergency </w:t>
+      </w:r>
+      <w:r>
+        <w:rPr>
+          <w:rFonts w:ascii="GDS Transport Website Light" w:eastAsia="Times New Roman" w:hAnsi="GDS Transport Website Light"/>
+          <w:b/>
+          <w:bCs/>
+          <w:color w:val="000000"/>
+          <w:sz w:val="32"/>
+          <w:szCs w:val="32"/>
+        </w:rPr>
+        <w:t>p</w:t>
+      </w:r>
+      <w:r>
+        <w:rPr>
+          <w:rFonts w:ascii="GDS Transport Website Light" w:eastAsia="Times New Roman" w:hAnsi="GDS Transport Website Light"/>
+          <w:b/>
+          <w:bCs/>
+          <w:color w:val="000000"/>
+          <w:sz w:val="32"/>
+          <w:szCs w:val="32"/>
+        </w:rPr>
+        <w:t xml:space="preserve">rotection </w:t>
+      </w:r>
+      <w:r>
+        <w:rPr>
+          <w:rFonts w:ascii="GDS Transport Website Light" w:eastAsia="Times New Roman" w:hAnsi="GDS Transport Website Light"/>
+          <w:b/>
+          <w:bCs/>
+          <w:color w:val="000000"/>
+          <w:sz w:val="32"/>
+          <w:szCs w:val="32"/>
+        </w:rPr>
+        <w:t>o</w:t>
+      </w:r>
+      <w:r>
+        <w:rPr>
+          <w:rFonts w:ascii="GDS Transport Website Light" w:eastAsia="Times New Roman" w:hAnsi="GDS Transport Website Light"/>
+          <w:b/>
+          <w:bCs/>
+          <w:color w:val="000000"/>
+          <w:sz w:val="32"/>
+          <w:szCs w:val="32"/>
+        </w:rPr>
+        <w:t>rder</w:t>
       </w:r>
     </w:p>
     <w:p>
@@ -260,6 +304,8 @@
         </w:rPr>
         <w:t>Section 44 Children Act 1989</w:t>
       </w:r>
+      <w:bookmarkStart w:id="0" w:name="_GoBack"/>
+      <w:bookmarkEnd w:id="0"/>
     </w:p>
     <w:p>
       <w:pPr>
@@ -1669,8 +1715,6 @@
           <w:szCs w:val="24"/>
         </w:rPr>
       </w:pPr>
-      <w:bookmarkStart w:id="0" w:name="_GoBack"/>
-      <w:bookmarkEnd w:id="0"/>
     </w:p>
     <w:p>
       <w:pPr>
@@ -3803,7 +3847,7 @@
 </file>
 
 <file path=customXml/itemProps1.xml><?xml version="1.0" encoding="utf-8"?>
-<ds:datastoreItem xmlns:ds="http://schemas.openxmlformats.org/officeDocument/2006/customXml" ds:itemID="{F8031CBF-F45B-584A-B2D5-EBBFA6499CE0}">
+<ds:datastoreItem xmlns:ds="http://schemas.openxmlformats.org/officeDocument/2006/customXml" ds:itemID="{ABA9F94A-3B6F-FA42-AA30-EB2F503BBBDA}">
   <ds:schemaRefs>
     <ds:schemaRef ds:uri="http://schemas.openxmlformats.org/officeDocument/2006/bibliography"/>
   </ds:schemaRefs>

</xml_diff>